<commit_message>
H WEEK IS ALMOST OVER
</commit_message>
<xml_diff>
--- a/PChemLab/Numerical Methods in Kinetics.docx
+++ b/PChemLab/Numerical Methods in Kinetics.docx
@@ -1,6 +1,6 @@
 
 <file path=word/document.xml><?xml version="1.0" encoding="utf-8"?>
-<w:document xmlns:wpc="http://schemas.microsoft.com/office/word/2010/wordprocessingCanvas" xmlns:cx="http://schemas.microsoft.com/office/drawing/2014/chartex" xmlns:cx1="http://schemas.microsoft.com/office/drawing/2015/9/8/chartex" xmlns:mc="http://schemas.openxmlformats.org/markup-compatibility/2006" xmlns:o="urn:schemas-microsoft-com:office:office" xmlns:r="http://schemas.openxmlformats.org/officeDocument/2006/relationships" xmlns:m="http://schemas.openxmlformats.org/officeDocument/2006/math" xmlns:v="urn:schemas-microsoft-com:vml" xmlns:wp14="http://schemas.microsoft.com/office/word/2010/wordprocessingDrawing" xmlns:wp="http://schemas.openxmlformats.org/drawingml/2006/wordprocessingDrawing" xmlns:w10="urn:schemas-microsoft-com:office:word" xmlns:w="http://schemas.openxmlformats.org/wordprocessingml/2006/main" xmlns:w14="http://schemas.microsoft.com/office/word/2010/wordml" xmlns:w15="http://schemas.microsoft.com/office/word/2012/wordml" xmlns:w16se="http://schemas.microsoft.com/office/word/2015/wordml/symex" xmlns:wpg="http://schemas.microsoft.com/office/word/2010/wordprocessingGroup" xmlns:wpi="http://schemas.microsoft.com/office/word/2010/wordprocessingInk" xmlns:wne="http://schemas.microsoft.com/office/word/2006/wordml" xmlns:wps="http://schemas.microsoft.com/office/word/2010/wordprocessingShape" mc:Ignorable="w14 w15 w16se wp14">
+<w:document xmlns:wpc="http://schemas.microsoft.com/office/word/2010/wordprocessingCanvas" xmlns:cx="http://schemas.microsoft.com/office/drawing/2014/chartex" xmlns:cx1="http://schemas.microsoft.com/office/drawing/2015/9/8/chartex" xmlns:cx2="http://schemas.microsoft.com/office/drawing/2015/10/21/chartex" xmlns:cx3="http://schemas.microsoft.com/office/drawing/2016/5/9/chartex" xmlns:cx4="http://schemas.microsoft.com/office/drawing/2016/5/10/chartex" xmlns:cx5="http://schemas.microsoft.com/office/drawing/2016/5/11/chartex" xmlns:cx6="http://schemas.microsoft.com/office/drawing/2016/5/12/chartex" xmlns:cx7="http://schemas.microsoft.com/office/drawing/2016/5/13/chartex" xmlns:cx8="http://schemas.microsoft.com/office/drawing/2016/5/14/chartex" xmlns:mc="http://schemas.openxmlformats.org/markup-compatibility/2006" xmlns:aink="http://schemas.microsoft.com/office/drawing/2016/ink" xmlns:am3d="http://schemas.microsoft.com/office/drawing/2017/model3d" xmlns:o="urn:schemas-microsoft-com:office:office" xmlns:oel="http://schemas.microsoft.com/office/2019/extlst" xmlns:r="http://schemas.openxmlformats.org/officeDocument/2006/relationships" xmlns:m="http://schemas.openxmlformats.org/officeDocument/2006/math" xmlns:v="urn:schemas-microsoft-com:vml" xmlns:wp14="http://schemas.microsoft.com/office/word/2010/wordprocessingDrawing" xmlns:wp="http://schemas.openxmlformats.org/drawingml/2006/wordprocessingDrawing" xmlns:w10="urn:schemas-microsoft-com:office:word" xmlns:w="http://schemas.openxmlformats.org/wordprocessingml/2006/main" xmlns:w14="http://schemas.microsoft.com/office/word/2010/wordml" xmlns:w15="http://schemas.microsoft.com/office/word/2012/wordml" xmlns:w16cex="http://schemas.microsoft.com/office/word/2018/wordml/cex" xmlns:w16cid="http://schemas.microsoft.com/office/word/2016/wordml/cid" xmlns:w16="http://schemas.microsoft.com/office/word/2018/wordml" xmlns:w16sdtdh="http://schemas.microsoft.com/office/word/2020/wordml/sdtdatahash" xmlns:w16se="http://schemas.microsoft.com/office/word/2015/wordml/symex" xmlns:wpg="http://schemas.microsoft.com/office/word/2010/wordprocessingGroup" xmlns:wpi="http://schemas.microsoft.com/office/word/2010/wordprocessingInk" xmlns:wne="http://schemas.microsoft.com/office/word/2006/wordml" xmlns:wps="http://schemas.microsoft.com/office/word/2010/wordprocessingShape" mc:Ignorable="w14 w15 w16se w16cid w16 w16cex w16sdtdh wp14">
   <w:body>
     <w:p>
       <w:pPr>
@@ -93,7 +93,7 @@
           <w:sz w:val="20"/>
           <w:szCs w:val="20"/>
         </w:rPr>
-        <w:t>nalysis, the simplest (</w:t>
+        <w:t>nalysis, the simplest (Runge-</w:t>
       </w:r>
       <w:proofErr w:type="spellStart"/>
       <w:r>
@@ -102,7 +102,7 @@
           <w:sz w:val="20"/>
           <w:szCs w:val="20"/>
         </w:rPr>
-        <w:t>Runge-Kut</w:t>
+        <w:t>Kut</w:t>
       </w:r>
       <w:r>
         <w:rPr>
@@ -135,25 +135,7 @@
           <w:sz w:val="20"/>
           <w:szCs w:val="20"/>
         </w:rPr>
-        <w:t>the derivative of each function with respect to time (dx/</w:t>
-      </w:r>
-      <w:proofErr w:type="spellStart"/>
-      <w:r>
-        <w:rPr>
-          <w:rFonts w:ascii="Palatino Linotype" w:hAnsi="Palatino Linotype"/>
-          <w:sz w:val="20"/>
-          <w:szCs w:val="20"/>
-        </w:rPr>
-        <w:t>dt</w:t>
-      </w:r>
-      <w:proofErr w:type="spellEnd"/>
-      <w:r>
-        <w:rPr>
-          <w:rFonts w:ascii="Palatino Linotype" w:hAnsi="Palatino Linotype"/>
-          <w:sz w:val="20"/>
-          <w:szCs w:val="20"/>
-        </w:rPr>
-        <w:t>)</w:t>
+        <w:t>the derivative of each function with respect to time (dx/dt)</w:t>
       </w:r>
       <w:r>
         <w:rPr>
@@ -205,7 +187,6 @@
         </w:rPr>
         <w:t xml:space="preserve">t + </w:t>
       </w:r>
-      <w:proofErr w:type="spellStart"/>
       <w:r>
         <w:rPr>
           <w:rFonts w:ascii="Palatino Linotype" w:hAnsi="Palatino Linotype" w:cstheme="minorHAnsi"/>
@@ -224,7 +205,6 @@
         </w:rPr>
         <w:t>t</w:t>
       </w:r>
-      <w:proofErr w:type="spellEnd"/>
       <w:r>
         <w:rPr>
           <w:rFonts w:ascii="Palatino Linotype" w:hAnsi="Palatino Linotype"/>
@@ -233,7 +213,6 @@
         </w:rPr>
         <w:t xml:space="preserve">, the derivative multiplied by the time step size is added to the value </w:t>
       </w:r>
-      <w:proofErr w:type="gramStart"/>
       <w:r>
         <w:rPr>
           <w:rFonts w:ascii="Palatino Linotype" w:hAnsi="Palatino Linotype"/>
@@ -241,17 +220,7 @@
           <w:sz w:val="20"/>
           <w:szCs w:val="20"/>
         </w:rPr>
-        <w:t>x(</w:t>
-      </w:r>
-      <w:proofErr w:type="gramEnd"/>
-      <w:r>
-        <w:rPr>
-          <w:rFonts w:ascii="Palatino Linotype" w:hAnsi="Palatino Linotype"/>
-          <w:i/>
-          <w:sz w:val="20"/>
-          <w:szCs w:val="20"/>
-        </w:rPr>
-        <w:t>t)</w:t>
+        <w:t>x(t)</w:t>
       </w:r>
       <w:r>
         <w:rPr>
@@ -301,7 +270,7 @@
                 <w:sz w:val="20"/>
                 <w:szCs w:val="20"/>
               </w:rPr>
-              <w:object w:dxaOrig="2500" w:dyaOrig="680">
+              <w:object w:dxaOrig="2500" w:dyaOrig="680" w14:anchorId="53002357">
                 <v:shapetype id="_x0000_t75" coordsize="21600,21600" o:spt="75" o:preferrelative="t" path="m@4@5l@4@11@9@11@9@5xe" filled="f" stroked="f">
                   <v:stroke joinstyle="miter"/>
                   <v:formulas>
@@ -321,10 +290,10 @@
                   <v:path o:extrusionok="f" gradientshapeok="t" o:connecttype="rect"/>
                   <o:lock v:ext="edit" aspectratio="t"/>
                 </v:shapetype>
-                <v:shape id="_x0000_i1025" type="#_x0000_t75" style="width:125.2pt;height:33.85pt" o:ole="">
-                  <v:imagedata r:id="rId4" o:title=""/>
+                <v:shape id="_x0000_i1025" type="#_x0000_t75" style="width:125pt;height:34pt" o:ole="">
+                  <v:imagedata r:id="rId5" o:title=""/>
                 </v:shape>
-                <o:OLEObject Type="Embed" ProgID="Equation.DSMT4" ShapeID="_x0000_i1025" DrawAspect="Content" ObjectID="_1604746671" r:id="rId5"/>
+                <o:OLEObject Type="Embed" ProgID="Equation.DSMT4" ShapeID="_x0000_i1025" DrawAspect="Content" ObjectID="_1731323210" r:id="rId6"/>
               </w:object>
             </w:r>
           </w:p>
@@ -456,11 +425,11 @@
                 <w:sz w:val="20"/>
                 <w:szCs w:val="20"/>
               </w:rPr>
-              <w:object w:dxaOrig="1460" w:dyaOrig="1120">
-                <v:shape id="_x0000_i1026" type="#_x0000_t75" style="width:73.05pt;height:55.9pt" o:ole="">
-                  <v:imagedata r:id="rId6" o:title=""/>
+              <w:object w:dxaOrig="1460" w:dyaOrig="1120" w14:anchorId="47589B7E">
+                <v:shape id="_x0000_i1026" type="#_x0000_t75" style="width:73.15pt;height:55.85pt" o:ole="">
+                  <v:imagedata r:id="rId7" o:title=""/>
                 </v:shape>
-                <o:OLEObject Type="Embed" ProgID="Equation.DSMT4" ShapeID="_x0000_i1026" DrawAspect="Content" ObjectID="_1604746672" r:id="rId7"/>
+                <o:OLEObject Type="Embed" ProgID="Equation.DSMT4" ShapeID="_x0000_i1026" DrawAspect="Content" ObjectID="_1731323211" r:id="rId8"/>
               </w:object>
             </w:r>
           </w:p>
@@ -587,6 +556,45 @@
           <w:szCs w:val="20"/>
         </w:rPr>
       </w:pPr>
+      <w:r>
+        <w:rPr>
+          <w:rFonts w:ascii="Palatino Linotype" w:hAnsi="Palatino Linotype"/>
+          <w:sz w:val="20"/>
+          <w:szCs w:val="20"/>
+        </w:rPr>
+        <w:t>in the code if you would like. Follow the procedu</w:t>
+      </w:r>
+      <w:r>
+        <w:rPr>
+          <w:rFonts w:ascii="Palatino Linotype" w:hAnsi="Palatino Linotype"/>
+          <w:sz w:val="20"/>
+          <w:szCs w:val="20"/>
+        </w:rPr>
+        <w:t xml:space="preserve">res on the page that follows and answer the questions briefly enough to convince yourself that you understand what is going on. Then, for each of the results, copy and paste the plots into the worksheet as requested, so that you can compare them to one another without needing to redo previous calculations. </w:t>
+      </w:r>
+    </w:p>
+    <w:p>
+      <w:pPr>
+        <w:pStyle w:val="ListParagraph"/>
+        <w:numPr>
+          <w:ilvl w:val="0"/>
+          <w:numId w:val="1"/>
+        </w:numPr>
+        <w:jc w:val="both"/>
+        <w:rPr>
+          <w:rFonts w:ascii="Palatino Linotype" w:hAnsi="Palatino Linotype"/>
+          <w:sz w:val="20"/>
+          <w:szCs w:val="20"/>
+        </w:rPr>
+      </w:pPr>
+      <w:r>
+        <w:rPr>
+          <w:rFonts w:ascii="Palatino Linotype" w:hAnsi="Palatino Linotype"/>
+          <w:sz w:val="20"/>
+          <w:szCs w:val="20"/>
+        </w:rPr>
+        <w:t>Divide the code into “blocks</w:t>
+      </w:r>
       <w:proofErr w:type="gramStart"/>
       <w:r>
         <w:rPr>
@@ -594,7 +602,7 @@
           <w:sz w:val="20"/>
           <w:szCs w:val="20"/>
         </w:rPr>
-        <w:t>in</w:t>
+        <w:t>”,</w:t>
       </w:r>
       <w:proofErr w:type="gramEnd"/>
       <w:r>
@@ -603,34 +611,19 @@
           <w:sz w:val="20"/>
           <w:szCs w:val="20"/>
         </w:rPr>
-        <w:t xml:space="preserve"> the code if you would like. Follow the procedu</w:t>
-      </w:r>
-      <w:r>
-        <w:rPr>
-          <w:rFonts w:ascii="Palatino Linotype" w:hAnsi="Palatino Linotype"/>
-          <w:sz w:val="20"/>
-          <w:szCs w:val="20"/>
-        </w:rPr>
-        <w:t xml:space="preserve">res on the page that follows and answer the questions briefly enough to convince yourself that you understand what is going on. Then, for each of the results, copy and paste the plots into the worksheet as requested, so that you can compare them to one another without needing to redo previous calculations. </w:t>
-      </w:r>
-    </w:p>
-    <w:p>
-      <w:pPr>
-        <w:jc w:val="both"/>
-        <w:rPr>
-          <w:rFonts w:ascii="Palatino Linotype" w:hAnsi="Palatino Linotype"/>
-          <w:sz w:val="20"/>
-          <w:szCs w:val="20"/>
-        </w:rPr>
-      </w:pPr>
-      <w:r>
-        <w:rPr>
-          <w:rFonts w:ascii="Palatino Linotype" w:hAnsi="Palatino Linotype"/>
-          <w:sz w:val="20"/>
-          <w:szCs w:val="20"/>
-        </w:rPr>
-        <w:t xml:space="preserve">1. Divide the code into “blocks”, and briefly explain what the code does. </w:t>
-      </w:r>
+        <w:t xml:space="preserve"> and briefly explain what the code does. </w:t>
+      </w:r>
+    </w:p>
+    <w:p>
+      <w:pPr>
+        <w:ind w:left="360"/>
+        <w:jc w:val="both"/>
+        <w:rPr>
+          <w:rFonts w:ascii="Palatino Linotype" w:hAnsi="Palatino Linotype"/>
+          <w:sz w:val="20"/>
+          <w:szCs w:val="20"/>
+        </w:rPr>
+      </w:pPr>
     </w:p>
     <w:p>
       <w:pPr>
@@ -653,21 +646,39 @@
     </w:p>
     <w:p>
       <w:pPr>
-        <w:jc w:val="both"/>
-        <w:rPr>
-          <w:rFonts w:ascii="Palatino Linotype" w:hAnsi="Palatino Linotype"/>
-          <w:sz w:val="20"/>
-          <w:szCs w:val="20"/>
-        </w:rPr>
-      </w:pPr>
-      <w:r>
-        <w:rPr>
-          <w:rFonts w:ascii="Palatino Linotype" w:hAnsi="Palatino Linotype"/>
-          <w:sz w:val="20"/>
-          <w:szCs w:val="20"/>
-        </w:rPr>
-        <w:tab/>
-        <w:t xml:space="preserve">a. Why is there a maximum </w:t>
+        <w:ind w:left="720"/>
+        <w:jc w:val="both"/>
+        <w:rPr>
+          <w:rFonts w:ascii="Palatino Linotype" w:hAnsi="Palatino Linotype"/>
+          <w:sz w:val="20"/>
+          <w:szCs w:val="20"/>
+        </w:rPr>
+      </w:pPr>
+      <w:r>
+        <w:rPr>
+          <w:rFonts w:ascii="Palatino Linotype" w:hAnsi="Palatino Linotype"/>
+          <w:sz w:val="20"/>
+          <w:szCs w:val="20"/>
+        </w:rPr>
+        <w:t>a. Why is there a maximum timestep? What does that imply about the way that the code manages the time step? What are the units here?</w:t>
+      </w:r>
+    </w:p>
+    <w:p>
+      <w:pPr>
+        <w:jc w:val="both"/>
+        <w:rPr>
+          <w:rFonts w:ascii="Palatino Linotype" w:hAnsi="Palatino Linotype"/>
+          <w:sz w:val="20"/>
+          <w:szCs w:val="20"/>
+        </w:rPr>
+      </w:pPr>
+      <w:r>
+        <w:rPr>
+          <w:rFonts w:ascii="Palatino Linotype" w:hAnsi="Palatino Linotype"/>
+          <w:sz w:val="20"/>
+          <w:szCs w:val="20"/>
+        </w:rPr>
+        <w:t xml:space="preserve">The maximum timestep exists to ensure that the step size remains below a threshold. It is possible that over time the numeric solution may deviate when the step size is too large. Mathematica automatically sets the step size to minimize deviations and obtain numeric results with extremely high precision. The only practical effect of keeping this value small is to slow down calculations which isn't very practical at all. If precision is what we are after I would suggest using the </w:t>
       </w:r>
       <w:proofErr w:type="spellStart"/>
       <w:r>
@@ -676,7 +687,7 @@
           <w:sz w:val="20"/>
           <w:szCs w:val="20"/>
         </w:rPr>
-        <w:t>timestep</w:t>
+        <w:t>PrecisionGoal</w:t>
       </w:r>
       <w:proofErr w:type="spellEnd"/>
       <w:r>
@@ -685,28 +696,26 @@
           <w:sz w:val="20"/>
           <w:szCs w:val="20"/>
         </w:rPr>
-        <w:t>? What does that imply about the way that the code manages the time step? What are the units here?</w:t>
-      </w:r>
-    </w:p>
-    <w:p>
-      <w:pPr>
-        <w:jc w:val="both"/>
-        <w:rPr>
-          <w:rFonts w:ascii="Palatino Linotype" w:hAnsi="Palatino Linotype"/>
-          <w:sz w:val="20"/>
-          <w:szCs w:val="20"/>
-        </w:rPr>
-      </w:pPr>
-    </w:p>
-    <w:p>
-      <w:pPr>
-        <w:jc w:val="both"/>
-        <w:rPr>
-          <w:rFonts w:ascii="Palatino Linotype" w:hAnsi="Palatino Linotype"/>
-          <w:sz w:val="20"/>
-          <w:szCs w:val="20"/>
-        </w:rPr>
-      </w:pPr>
+        <w:t xml:space="preserve"> option rather than </w:t>
+      </w:r>
+      <w:proofErr w:type="spellStart"/>
+      <w:r>
+        <w:rPr>
+          <w:rFonts w:ascii="Palatino Linotype" w:hAnsi="Palatino Linotype"/>
+          <w:sz w:val="20"/>
+          <w:szCs w:val="20"/>
+        </w:rPr>
+        <w:t>MaxStepSize</w:t>
+      </w:r>
+      <w:proofErr w:type="spellEnd"/>
+      <w:r>
+        <w:rPr>
+          <w:rFonts w:ascii="Palatino Linotype" w:hAnsi="Palatino Linotype"/>
+          <w:sz w:val="20"/>
+          <w:szCs w:val="20"/>
+        </w:rPr>
+        <w:t xml:space="preserve"> to optimize performance.</w:t>
+      </w:r>
     </w:p>
     <w:p>
       <w:pPr>
@@ -772,43 +781,67 @@
           <w:szCs w:val="20"/>
         </w:rPr>
       </w:pPr>
-    </w:p>
-    <w:p>
-      <w:pPr>
-        <w:jc w:val="both"/>
-        <w:rPr>
-          <w:rFonts w:ascii="Palatino Linotype" w:hAnsi="Palatino Linotype"/>
-          <w:sz w:val="20"/>
-          <w:szCs w:val="20"/>
-        </w:rPr>
-      </w:pPr>
-    </w:p>
-    <w:p>
-      <w:pPr>
-        <w:jc w:val="both"/>
-        <w:rPr>
-          <w:rFonts w:ascii="Palatino Linotype" w:hAnsi="Palatino Linotype"/>
-          <w:sz w:val="20"/>
-          <w:szCs w:val="20"/>
-        </w:rPr>
-      </w:pPr>
-    </w:p>
-    <w:p>
-      <w:pPr>
-        <w:jc w:val="both"/>
-        <w:rPr>
-          <w:rFonts w:ascii="Palatino Linotype" w:hAnsi="Palatino Linotype"/>
-          <w:sz w:val="20"/>
-          <w:szCs w:val="20"/>
-        </w:rPr>
-      </w:pPr>
-      <w:r>
-        <w:rPr>
-          <w:rFonts w:ascii="Palatino Linotype" w:hAnsi="Palatino Linotype"/>
-          <w:sz w:val="20"/>
-          <w:szCs w:val="20"/>
-        </w:rPr>
-        <w:tab/>
+      <w:r>
+        <w:rPr>
+          <w:rFonts w:ascii="Palatino Linotype" w:hAnsi="Palatino Linotype"/>
+          <w:sz w:val="20"/>
+          <w:szCs w:val="20"/>
+        </w:rPr>
+        <w:t xml:space="preserve">The units here are in the same time units that our rate constants use. Since SI units are typically used for </w:t>
+      </w:r>
+      <w:proofErr w:type="gramStart"/>
+      <w:r>
+        <w:rPr>
+          <w:rFonts w:ascii="Palatino Linotype" w:hAnsi="Palatino Linotype"/>
+          <w:sz w:val="20"/>
+          <w:szCs w:val="20"/>
+        </w:rPr>
+        <w:t>these</w:t>
+      </w:r>
+      <w:proofErr w:type="gramEnd"/>
+      <w:r>
+        <w:rPr>
+          <w:rFonts w:ascii="Palatino Linotype" w:hAnsi="Palatino Linotype"/>
+          <w:sz w:val="20"/>
+          <w:szCs w:val="20"/>
+        </w:rPr>
+        <w:t xml:space="preserve"> we can assume the units are seconds.</w:t>
+      </w:r>
+    </w:p>
+    <w:p>
+      <w:pPr>
+        <w:jc w:val="both"/>
+        <w:rPr>
+          <w:rFonts w:ascii="Palatino Linotype" w:hAnsi="Palatino Linotype"/>
+          <w:sz w:val="20"/>
+          <w:szCs w:val="20"/>
+        </w:rPr>
+      </w:pPr>
+      <w:r>
+        <w:rPr>
+          <w:rFonts w:ascii="Palatino Linotype" w:hAnsi="Palatino Linotype"/>
+          <w:sz w:val="20"/>
+          <w:szCs w:val="20"/>
+        </w:rPr>
+        <w:t>The units of the concentration initialization values are in molarity.</w:t>
+      </w:r>
+    </w:p>
+    <w:p>
+      <w:pPr>
+        <w:ind w:left="720"/>
+        <w:jc w:val="both"/>
+        <w:rPr>
+          <w:rFonts w:ascii="Palatino Linotype" w:hAnsi="Palatino Linotype"/>
+          <w:sz w:val="20"/>
+          <w:szCs w:val="20"/>
+        </w:rPr>
+      </w:pPr>
+      <w:r>
+        <w:rPr>
+          <w:rFonts w:ascii="Palatino Linotype" w:hAnsi="Palatino Linotype"/>
+          <w:sz w:val="20"/>
+          <w:szCs w:val="20"/>
+        </w:rPr>
         <w:t>c. Does the set of d</w:t>
       </w:r>
       <w:r>
@@ -845,23 +878,171 @@
           <w:szCs w:val="20"/>
         </w:rPr>
       </w:pPr>
-    </w:p>
-    <w:p>
-      <w:pPr>
-        <w:jc w:val="both"/>
-        <w:rPr>
-          <w:rFonts w:ascii="Palatino Linotype" w:hAnsi="Palatino Linotype"/>
-          <w:sz w:val="20"/>
-          <w:szCs w:val="20"/>
-        </w:rPr>
-      </w:pPr>
-      <w:r>
-        <w:rPr>
-          <w:rFonts w:ascii="Palatino Linotype" w:hAnsi="Palatino Linotype"/>
-          <w:sz w:val="20"/>
-          <w:szCs w:val="20"/>
-        </w:rPr>
-        <w:t>3. Run the code. Remember, [Shift</w:t>
+      <w:r>
+        <w:rPr>
+          <w:rFonts w:ascii="Palatino Linotype" w:hAnsi="Palatino Linotype"/>
+          <w:sz w:val="20"/>
+          <w:szCs w:val="20"/>
+        </w:rPr>
+        <w:t>The differential equations used here are derived from the overall reaction.</w:t>
+      </w:r>
+    </w:p>
+    <w:p>
+      <w:pPr>
+        <w:jc w:val="both"/>
+        <w:rPr>
+          <w:rFonts w:ascii="Palatino Linotype" w:hAnsi="Palatino Linotype"/>
+          <w:sz w:val="20"/>
+          <w:szCs w:val="20"/>
+        </w:rPr>
+      </w:pPr>
+      <w:r>
+        <w:rPr>
+          <w:rFonts w:ascii="Palatino Linotype" w:hAnsi="Palatino Linotype"/>
+          <w:sz w:val="20"/>
+          <w:szCs w:val="20"/>
+        </w:rPr>
+        <w:t xml:space="preserve">3. Run the code. Remember, [Shift]+[Enter] must be used to execute code. This code has two parts. The first is terminated with a semicolon, so that no result will appear if it runs successfully. </w:t>
+      </w:r>
+      <w:r>
+        <w:rPr>
+          <w:rFonts w:ascii="Palatino Linotype" w:hAnsi="Palatino Linotype"/>
+          <w:sz w:val="20"/>
+          <w:szCs w:val="20"/>
+        </w:rPr>
+        <w:t>The second part is only “</w:t>
+      </w:r>
+      <w:proofErr w:type="spellStart"/>
+      <w:r>
+        <w:rPr>
+          <w:rFonts w:ascii="Palatino Linotype" w:hAnsi="Palatino Linotype"/>
+          <w:sz w:val="20"/>
+          <w:szCs w:val="20"/>
+        </w:rPr>
+        <w:t>ABCModel</w:t>
+      </w:r>
+      <w:proofErr w:type="spellEnd"/>
+      <w:r>
+        <w:rPr>
+          <w:rFonts w:ascii="Palatino Linotype" w:hAnsi="Palatino Linotype"/>
+          <w:sz w:val="20"/>
+          <w:szCs w:val="20"/>
+        </w:rPr>
+        <w:t>”, and will produce plots if all goes well. Once it is running, paste the plots into the space below:</w:t>
+      </w:r>
+    </w:p>
+    <w:p>
+      <w:pPr>
+        <w:jc w:val="both"/>
+        <w:rPr>
+          <w:rFonts w:ascii="Palatino Linotype" w:hAnsi="Palatino Linotype"/>
+          <w:sz w:val="20"/>
+          <w:szCs w:val="20"/>
+        </w:rPr>
+      </w:pPr>
+      <w:r>
+        <w:rPr>
+          <w:rFonts w:ascii="Palatino Linotype" w:hAnsi="Palatino Linotype"/>
+          <w:sz w:val="20"/>
+          <w:szCs w:val="20"/>
+        </w:rPr>
+        <w:drawing>
+          <wp:inline distT="0" distB="0" distL="0" distR="0" wp14:anchorId="51B6E8FF" wp14:editId="6FD4771F">
+            <wp:extent cx="5943600" cy="3296285"/>
+            <wp:effectExtent l="0" t="0" r="0" b="0"/>
+            <wp:docPr id="1" name="Picture 1"/>
+            <wp:cNvGraphicFramePr>
+              <a:graphicFrameLocks xmlns:a="http://schemas.openxmlformats.org/drawingml/2006/main" noChangeAspect="1"/>
+            </wp:cNvGraphicFramePr>
+            <a:graphic xmlns:a="http://schemas.openxmlformats.org/drawingml/2006/main">
+              <a:graphicData uri="http://schemas.openxmlformats.org/drawingml/2006/picture">
+                <pic:pic xmlns:pic="http://schemas.openxmlformats.org/drawingml/2006/picture">
+                  <pic:nvPicPr>
+                    <pic:cNvPr id="1" name=""/>
+                    <pic:cNvPicPr/>
+                  </pic:nvPicPr>
+                  <pic:blipFill>
+                    <a:blip r:embed="rId9"/>
+                    <a:stretch>
+                      <a:fillRect/>
+                    </a:stretch>
+                  </pic:blipFill>
+                  <pic:spPr>
+                    <a:xfrm>
+                      <a:off x="0" y="0"/>
+                      <a:ext cx="5943600" cy="3296285"/>
+                    </a:xfrm>
+                    <a:prstGeom prst="rect">
+                      <a:avLst/>
+                    </a:prstGeom>
+                  </pic:spPr>
+                </pic:pic>
+              </a:graphicData>
+            </a:graphic>
+          </wp:inline>
+        </w:drawing>
+      </w:r>
+    </w:p>
+    <w:p>
+      <w:pPr>
+        <w:jc w:val="both"/>
+        <w:rPr>
+          <w:rFonts w:ascii="Palatino Linotype" w:hAnsi="Palatino Linotype"/>
+          <w:sz w:val="20"/>
+          <w:szCs w:val="20"/>
+        </w:rPr>
+      </w:pPr>
+    </w:p>
+    <w:p>
+      <w:pPr>
+        <w:jc w:val="both"/>
+        <w:rPr>
+          <w:rFonts w:ascii="Palatino Linotype" w:hAnsi="Palatino Linotype"/>
+          <w:sz w:val="20"/>
+          <w:szCs w:val="20"/>
+        </w:rPr>
+      </w:pPr>
+      <w:r>
+        <w:rPr>
+          <w:rFonts w:ascii="Palatino Linotype" w:hAnsi="Palatino Linotype"/>
+          <w:sz w:val="20"/>
+          <w:szCs w:val="20"/>
+        </w:rPr>
+        <w:t>4: What changes do you see (be specific – which component changes and how) if you double the initial amount of one rea</w:t>
+      </w:r>
+      <w:r>
+        <w:rPr>
+          <w:rFonts w:ascii="Palatino Linotype" w:hAnsi="Palatino Linotype"/>
+          <w:sz w:val="20"/>
+          <w:szCs w:val="20"/>
+        </w:rPr>
+        <w:t>ctant? What happens when you then double the second reactant, keeping the first at its doubled initial concentration</w:t>
+      </w:r>
+      <w:r>
+        <w:rPr>
+          <w:rFonts w:ascii="Palatino Linotype" w:hAnsi="Palatino Linotype"/>
+          <w:sz w:val="20"/>
+          <w:szCs w:val="20"/>
+        </w:rPr>
+        <w:t>?</w:t>
+      </w:r>
+    </w:p>
+    <w:p>
+      <w:pPr>
+        <w:jc w:val="both"/>
+        <w:rPr>
+          <w:rFonts w:ascii="Palatino Linotype" w:hAnsi="Palatino Linotype"/>
+          <w:sz w:val="20"/>
+          <w:szCs w:val="20"/>
+        </w:rPr>
+      </w:pPr>
+      <w:r>
+        <w:rPr>
+          <w:rFonts w:ascii="Palatino Linotype" w:hAnsi="Palatino Linotype"/>
+          <w:sz w:val="20"/>
+          <w:szCs w:val="20"/>
+        </w:rPr>
+        <w:t xml:space="preserve">The next line allows the manipulation of the initial A concentration. If the concentration of A is brought down to </w:t>
       </w:r>
       <w:proofErr w:type="gramStart"/>
       <w:r>
@@ -870,7 +1051,7 @@
           <w:sz w:val="20"/>
           <w:szCs w:val="20"/>
         </w:rPr>
-        <w:t>]+</w:t>
+        <w:t>0</w:t>
       </w:r>
       <w:proofErr w:type="gramEnd"/>
       <w:r>
@@ -879,178 +1060,231 @@
           <w:sz w:val="20"/>
           <w:szCs w:val="20"/>
         </w:rPr>
-        <w:t xml:space="preserve">[Enter] must be used to execute code. This code has two parts. The first is terminated with a semicolon, so that no result will appear if it runs successfully. </w:t>
-      </w:r>
-      <w:r>
-        <w:rPr>
-          <w:rFonts w:ascii="Palatino Linotype" w:hAnsi="Palatino Linotype"/>
-          <w:sz w:val="20"/>
-          <w:szCs w:val="20"/>
-        </w:rPr>
-        <w:t>The second part is only “</w:t>
-      </w:r>
-      <w:proofErr w:type="spellStart"/>
-      <w:r>
-        <w:rPr>
-          <w:rFonts w:ascii="Palatino Linotype" w:hAnsi="Palatino Linotype"/>
-          <w:sz w:val="20"/>
-          <w:szCs w:val="20"/>
-        </w:rPr>
-        <w:t>ABCModel</w:t>
-      </w:r>
-      <w:proofErr w:type="spellEnd"/>
-      <w:r>
-        <w:rPr>
-          <w:rFonts w:ascii="Palatino Linotype" w:hAnsi="Palatino Linotype"/>
-          <w:sz w:val="20"/>
-          <w:szCs w:val="20"/>
-        </w:rPr>
-        <w:t>”, and will produce plots if all goes well. Once it is running, paste the plots into the space below:</w:t>
-      </w:r>
-    </w:p>
-    <w:p>
-      <w:pPr>
-        <w:jc w:val="both"/>
-        <w:rPr>
-          <w:rFonts w:ascii="Palatino Linotype" w:hAnsi="Palatino Linotype"/>
-          <w:sz w:val="20"/>
-          <w:szCs w:val="20"/>
-        </w:rPr>
-      </w:pPr>
-    </w:p>
-    <w:p>
-      <w:pPr>
-        <w:jc w:val="both"/>
-        <w:rPr>
-          <w:rFonts w:ascii="Palatino Linotype" w:hAnsi="Palatino Linotype"/>
-          <w:sz w:val="20"/>
-          <w:szCs w:val="20"/>
-        </w:rPr>
-      </w:pPr>
-    </w:p>
-    <w:p>
-      <w:pPr>
-        <w:jc w:val="both"/>
-        <w:rPr>
-          <w:rFonts w:ascii="Palatino Linotype" w:hAnsi="Palatino Linotype"/>
-          <w:sz w:val="20"/>
-          <w:szCs w:val="20"/>
-        </w:rPr>
-      </w:pPr>
-    </w:p>
-    <w:p>
-      <w:pPr>
-        <w:jc w:val="both"/>
-        <w:rPr>
-          <w:rFonts w:ascii="Palatino Linotype" w:hAnsi="Palatino Linotype"/>
-          <w:sz w:val="20"/>
-          <w:szCs w:val="20"/>
-        </w:rPr>
-      </w:pPr>
-    </w:p>
-    <w:p>
-      <w:pPr>
-        <w:jc w:val="both"/>
-        <w:rPr>
-          <w:rFonts w:ascii="Palatino Linotype" w:hAnsi="Palatino Linotype"/>
-          <w:sz w:val="20"/>
-          <w:szCs w:val="20"/>
-        </w:rPr>
-      </w:pPr>
-    </w:p>
-    <w:p>
-      <w:pPr>
-        <w:jc w:val="both"/>
-        <w:rPr>
-          <w:rFonts w:ascii="Palatino Linotype" w:hAnsi="Palatino Linotype"/>
-          <w:sz w:val="20"/>
-          <w:szCs w:val="20"/>
-        </w:rPr>
-      </w:pPr>
-      <w:r>
-        <w:rPr>
-          <w:rFonts w:ascii="Palatino Linotype" w:hAnsi="Palatino Linotype"/>
-          <w:sz w:val="20"/>
-          <w:szCs w:val="20"/>
-        </w:rPr>
-        <w:t>4: What changes do you see (be specific – which component changes and how) if you double the initial amount of one rea</w:t>
-      </w:r>
-      <w:r>
-        <w:rPr>
-          <w:rFonts w:ascii="Palatino Linotype" w:hAnsi="Palatino Linotype"/>
-          <w:sz w:val="20"/>
-          <w:szCs w:val="20"/>
-        </w:rPr>
-        <w:t>ctant? What happens when you then double the second reactant, keeping the first at its doubled initial concentration</w:t>
-      </w:r>
-      <w:r>
-        <w:rPr>
-          <w:rFonts w:ascii="Palatino Linotype" w:hAnsi="Palatino Linotype"/>
-          <w:sz w:val="20"/>
-          <w:szCs w:val="20"/>
-        </w:rPr>
-        <w:t>?</w:t>
-      </w:r>
-    </w:p>
-    <w:p>
-      <w:pPr>
-        <w:jc w:val="both"/>
-        <w:rPr>
-          <w:rFonts w:ascii="Palatino Linotype" w:hAnsi="Palatino Linotype"/>
-          <w:sz w:val="20"/>
-          <w:szCs w:val="20"/>
-        </w:rPr>
-      </w:pPr>
-    </w:p>
-    <w:p>
-      <w:pPr>
-        <w:jc w:val="both"/>
-        <w:rPr>
-          <w:rFonts w:ascii="Palatino Linotype" w:hAnsi="Palatino Linotype"/>
-          <w:sz w:val="20"/>
-          <w:szCs w:val="20"/>
-        </w:rPr>
-      </w:pPr>
-    </w:p>
-    <w:p>
-      <w:pPr>
-        <w:jc w:val="both"/>
-        <w:rPr>
-          <w:rFonts w:ascii="Palatino Linotype" w:hAnsi="Palatino Linotype"/>
-          <w:sz w:val="20"/>
-          <w:szCs w:val="20"/>
-        </w:rPr>
-      </w:pPr>
-    </w:p>
-    <w:p>
-      <w:pPr>
-        <w:jc w:val="both"/>
-        <w:rPr>
-          <w:rFonts w:ascii="Palatino Linotype" w:hAnsi="Palatino Linotype"/>
-          <w:sz w:val="20"/>
-          <w:szCs w:val="20"/>
-        </w:rPr>
-      </w:pPr>
-    </w:p>
-    <w:p>
-      <w:pPr>
-        <w:jc w:val="both"/>
-        <w:rPr>
-          <w:rFonts w:ascii="Palatino Linotype" w:hAnsi="Palatino Linotype"/>
-          <w:sz w:val="20"/>
-          <w:szCs w:val="20"/>
-        </w:rPr>
-      </w:pPr>
-    </w:p>
-    <w:p>
-      <w:pPr>
-        <w:jc w:val="both"/>
-        <w:rPr>
-          <w:rFonts w:ascii="Palatino Linotype" w:hAnsi="Palatino Linotype"/>
-          <w:sz w:val="20"/>
-          <w:szCs w:val="20"/>
-        </w:rPr>
-      </w:pPr>
+        <w:t xml:space="preserve"> we notice that the reaction does not occur and B remains at 1M. If we double the concentration of </w:t>
+      </w:r>
+      <w:proofErr w:type="gramStart"/>
+      <w:r>
+        <w:rPr>
+          <w:rFonts w:ascii="Palatino Linotype" w:hAnsi="Palatino Linotype"/>
+          <w:sz w:val="20"/>
+          <w:szCs w:val="20"/>
+        </w:rPr>
+        <w:t>A</w:t>
+      </w:r>
+      <w:proofErr w:type="gramEnd"/>
+      <w:r>
+        <w:rPr>
+          <w:rFonts w:ascii="Palatino Linotype" w:hAnsi="Palatino Linotype"/>
+          <w:sz w:val="20"/>
+          <w:szCs w:val="20"/>
+        </w:rPr>
+        <w:t xml:space="preserve"> we see that the elimination rate of B is higher. As all of B is consumed, the concentration of A drops to 1M and C jumps to 2M instead of rising to an asymptote at around 1.5M. If we begin our reaction with 2M A and 2M B, I reaches its peak concentration much faster and the reaction proceeds quickly until the I peak is reached.</w:t>
+      </w:r>
+    </w:p>
+    <w:p>
+      <w:pPr>
+        <w:jc w:val="both"/>
+        <w:rPr>
+          <w:rFonts w:ascii="Palatino Linotype" w:hAnsi="Palatino Linotype"/>
+          <w:sz w:val="20"/>
+          <w:szCs w:val="20"/>
+        </w:rPr>
+      </w:pPr>
+      <w:r>
+        <w:rPr>
+          <w:rFonts w:ascii="Palatino Linotype" w:hAnsi="Palatino Linotype"/>
+          <w:sz w:val="20"/>
+          <w:szCs w:val="20"/>
+        </w:rPr>
+        <w:t>5: Re</w:t>
+      </w:r>
+      <w:r>
+        <w:rPr>
+          <w:rFonts w:ascii="Palatino Linotype" w:hAnsi="Palatino Linotype"/>
+          <w:sz w:val="20"/>
+          <w:szCs w:val="20"/>
+        </w:rPr>
+        <w:t xml:space="preserve">set the concentration defaults, and change the value of the rate constant for the reverse reaction in the equilibrium to be zero, effectively creating a sequential reaction. </w:t>
+      </w:r>
+      <w:r>
+        <w:rPr>
+          <w:rFonts w:ascii="Palatino Linotype" w:hAnsi="Palatino Linotype"/>
+          <w:sz w:val="20"/>
+          <w:szCs w:val="20"/>
+        </w:rPr>
+        <w:t>The defaul</w:t>
+      </w:r>
+      <w:r>
+        <w:rPr>
+          <w:rFonts w:ascii="Palatino Linotype" w:hAnsi="Palatino Linotype"/>
+          <w:sz w:val="20"/>
+          <w:szCs w:val="20"/>
+        </w:rPr>
+        <w:t>ts are indicated in the comments on that line. At what time does the intermediate reach its peak?</w:t>
+      </w:r>
+    </w:p>
+    <w:p>
+      <w:pPr>
+        <w:jc w:val="both"/>
+        <w:rPr>
+          <w:rFonts w:ascii="Palatino Linotype" w:hAnsi="Palatino Linotype"/>
+          <w:sz w:val="20"/>
+          <w:szCs w:val="20"/>
+        </w:rPr>
+      </w:pPr>
+      <w:r>
+        <w:rPr>
+          <w:rFonts w:ascii="Palatino Linotype" w:hAnsi="Palatino Linotype"/>
+          <w:sz w:val="20"/>
+          <w:szCs w:val="20"/>
+        </w:rPr>
+        <w:t xml:space="preserve">Using the </w:t>
+      </w:r>
+      <w:proofErr w:type="gramStart"/>
+      <w:r>
+        <w:rPr>
+          <w:rFonts w:ascii="Palatino Linotype" w:hAnsi="Palatino Linotype"/>
+          <w:sz w:val="20"/>
+          <w:szCs w:val="20"/>
+        </w:rPr>
+        <w:t>reaction</w:t>
+      </w:r>
+      <w:proofErr w:type="gramEnd"/>
+      <w:r>
+        <w:rPr>
+          <w:rFonts w:ascii="Palatino Linotype" w:hAnsi="Palatino Linotype"/>
+          <w:sz w:val="20"/>
+          <w:szCs w:val="20"/>
+        </w:rPr>
+        <w:t xml:space="preserve"> A</w:t>
+      </w:r>
+      <w:r>
+        <w:rPr>
+          <w:rFonts w:ascii="Palatino Linotype" w:hAnsi="Palatino Linotype"/>
+          <w:sz w:val="20"/>
+          <w:szCs w:val="20"/>
+        </w:rPr>
+        <w:sym w:font="Wingdings" w:char="F0E0"/>
+      </w:r>
+      <w:r>
+        <w:rPr>
+          <w:rFonts w:ascii="Palatino Linotype" w:hAnsi="Palatino Linotype"/>
+          <w:sz w:val="20"/>
+          <w:szCs w:val="20"/>
+        </w:rPr>
+        <w:t>I</w:t>
+      </w:r>
+      <w:r>
+        <w:rPr>
+          <w:rFonts w:ascii="Palatino Linotype" w:hAnsi="Palatino Linotype"/>
+          <w:sz w:val="20"/>
+          <w:szCs w:val="20"/>
+        </w:rPr>
+        <w:sym w:font="Wingdings" w:char="F0E0"/>
+      </w:r>
+      <w:r>
+        <w:rPr>
+          <w:rFonts w:ascii="Palatino Linotype" w:hAnsi="Palatino Linotype"/>
+          <w:sz w:val="20"/>
+          <w:szCs w:val="20"/>
+        </w:rPr>
+        <w:t>C:</w:t>
+      </w:r>
+    </w:p>
+    <w:p>
+      <w:pPr>
+        <w:jc w:val="both"/>
+        <w:rPr>
+          <w:rFonts w:ascii="Palatino Linotype" w:hAnsi="Palatino Linotype"/>
+          <w:sz w:val="20"/>
+          <w:szCs w:val="20"/>
+        </w:rPr>
+      </w:pPr>
+      <w:r>
+        <w:rPr>
+          <w:rFonts w:ascii="Palatino Linotype" w:hAnsi="Palatino Linotype"/>
+          <w:sz w:val="20"/>
+          <w:szCs w:val="20"/>
+        </w:rPr>
+        <w:drawing>
+          <wp:inline distT="0" distB="0" distL="0" distR="0" wp14:anchorId="0803826F" wp14:editId="6C1824CC">
+            <wp:extent cx="5943600" cy="3921760"/>
+            <wp:effectExtent l="0" t="0" r="0" b="2540"/>
+            <wp:docPr id="5" name="Picture 5"/>
+            <wp:cNvGraphicFramePr>
+              <a:graphicFrameLocks xmlns:a="http://schemas.openxmlformats.org/drawingml/2006/main" noChangeAspect="1"/>
+            </wp:cNvGraphicFramePr>
+            <a:graphic xmlns:a="http://schemas.openxmlformats.org/drawingml/2006/main">
+              <a:graphicData uri="http://schemas.openxmlformats.org/drawingml/2006/picture">
+                <pic:pic xmlns:pic="http://schemas.openxmlformats.org/drawingml/2006/picture">
+                  <pic:nvPicPr>
+                    <pic:cNvPr id="1" name=""/>
+                    <pic:cNvPicPr/>
+                  </pic:nvPicPr>
+                  <pic:blipFill>
+                    <a:blip r:embed="rId10"/>
+                    <a:stretch>
+                      <a:fillRect/>
+                    </a:stretch>
+                  </pic:blipFill>
+                  <pic:spPr>
+                    <a:xfrm>
+                      <a:off x="0" y="0"/>
+                      <a:ext cx="5943600" cy="3921760"/>
+                    </a:xfrm>
+                    <a:prstGeom prst="rect">
+                      <a:avLst/>
+                    </a:prstGeom>
+                  </pic:spPr>
+                </pic:pic>
+              </a:graphicData>
+            </a:graphic>
+          </wp:inline>
+        </w:drawing>
+      </w:r>
+    </w:p>
+    <w:p>
+      <w:pPr>
+        <w:jc w:val="both"/>
+        <w:rPr>
+          <w:rFonts w:ascii="Palatino Linotype" w:hAnsi="Palatino Linotype"/>
+          <w:sz w:val="20"/>
+          <w:szCs w:val="20"/>
+        </w:rPr>
+      </w:pPr>
+      <w:r>
+        <w:rPr>
+          <w:rFonts w:ascii="Palatino Linotype" w:hAnsi="Palatino Linotype"/>
+          <w:sz w:val="20"/>
+          <w:szCs w:val="20"/>
+        </w:rPr>
+        <w:t>Now, change the value of k</w:t>
+      </w:r>
+      <w:r>
+        <w:rPr>
+          <w:rFonts w:ascii="Palatino Linotype" w:hAnsi="Palatino Linotype"/>
+          <w:sz w:val="20"/>
+          <w:szCs w:val="20"/>
+          <w:vertAlign w:val="subscript"/>
+        </w:rPr>
+        <w:t>1</w:t>
+      </w:r>
+      <w:r>
+        <w:rPr>
+          <w:rFonts w:ascii="Palatino Linotype" w:hAnsi="Palatino Linotype"/>
+          <w:sz w:val="20"/>
+          <w:szCs w:val="20"/>
+        </w:rPr>
+        <w:t xml:space="preserve"> by an order of magnitude. What happens to the time at which the intermediate peaks</w:t>
+      </w:r>
+      <w:r>
+        <w:rPr>
+          <w:rFonts w:ascii="Palatino Linotype" w:hAnsi="Palatino Linotype"/>
+          <w:sz w:val="20"/>
+          <w:szCs w:val="20"/>
+        </w:rPr>
+        <w:t>.</w:t>
+      </w:r>
     </w:p>
     <w:p>
       <w:pPr>
@@ -1068,31 +1302,96 @@
           <w:szCs w:val="20"/>
         </w:rPr>
         <w:lastRenderedPageBreak/>
-        <w:t>5: Re</w:t>
-      </w:r>
-      <w:r>
-        <w:rPr>
-          <w:rFonts w:ascii="Palatino Linotype" w:hAnsi="Palatino Linotype"/>
-          <w:sz w:val="20"/>
-          <w:szCs w:val="20"/>
-        </w:rPr>
-        <w:t xml:space="preserve">set the concentration defaults, and change the value of the rate constant for the reverse reaction in the equilibrium to be zero, effectively creating a sequential reaction. </w:t>
-      </w:r>
-      <w:r>
-        <w:rPr>
-          <w:rFonts w:ascii="Palatino Linotype" w:hAnsi="Palatino Linotype"/>
-          <w:sz w:val="20"/>
-          <w:szCs w:val="20"/>
-        </w:rPr>
-        <w:t>The defaul</w:t>
-      </w:r>
-      <w:r>
-        <w:rPr>
-          <w:rFonts w:ascii="Palatino Linotype" w:hAnsi="Palatino Linotype"/>
-          <w:sz w:val="20"/>
-          <w:szCs w:val="20"/>
-        </w:rPr>
-        <w:t>ts are indicated in the comments on that line. At what time does the intermediate reach its peak?</w:t>
+        <w:drawing>
+          <wp:inline distT="0" distB="0" distL="0" distR="0" wp14:anchorId="4DA1FCC5" wp14:editId="7C540BBA">
+            <wp:extent cx="5943600" cy="3700780"/>
+            <wp:effectExtent l="0" t="0" r="0" b="0"/>
+            <wp:docPr id="6" name="Picture 6"/>
+            <wp:cNvGraphicFramePr>
+              <a:graphicFrameLocks xmlns:a="http://schemas.openxmlformats.org/drawingml/2006/main" noChangeAspect="1"/>
+            </wp:cNvGraphicFramePr>
+            <a:graphic xmlns:a="http://schemas.openxmlformats.org/drawingml/2006/main">
+              <a:graphicData uri="http://schemas.openxmlformats.org/drawingml/2006/picture">
+                <pic:pic xmlns:pic="http://schemas.openxmlformats.org/drawingml/2006/picture">
+                  <pic:nvPicPr>
+                    <pic:cNvPr id="1" name=""/>
+                    <pic:cNvPicPr/>
+                  </pic:nvPicPr>
+                  <pic:blipFill>
+                    <a:blip r:embed="rId11"/>
+                    <a:stretch>
+                      <a:fillRect/>
+                    </a:stretch>
+                  </pic:blipFill>
+                  <pic:spPr>
+                    <a:xfrm>
+                      <a:off x="0" y="0"/>
+                      <a:ext cx="5943600" cy="3700780"/>
+                    </a:xfrm>
+                    <a:prstGeom prst="rect">
+                      <a:avLst/>
+                    </a:prstGeom>
+                  </pic:spPr>
+                </pic:pic>
+              </a:graphicData>
+            </a:graphic>
+          </wp:inline>
+        </w:drawing>
+      </w:r>
+    </w:p>
+    <w:p>
+      <w:pPr>
+        <w:jc w:val="both"/>
+      </w:pPr>
+    </w:p>
+    <w:p>
+      <w:pPr>
+        <w:jc w:val="center"/>
+        <w:rPr>
+          <w:rFonts w:ascii="Palatino Linotype" w:hAnsi="Palatino Linotype"/>
+          <w:sz w:val="20"/>
+          <w:szCs w:val="20"/>
+        </w:rPr>
+      </w:pPr>
+      <w:r>
+        <w:rPr>
+          <w:rFonts w:ascii="Palatino Linotype" w:hAnsi="Palatino Linotype"/>
+          <w:sz w:val="20"/>
+          <w:szCs w:val="20"/>
+        </w:rPr>
+        <w:t>Show that</w:t>
+      </w:r>
+      <w:r>
+        <w:rPr>
+          <w:rFonts w:ascii="Palatino Linotype" w:hAnsi="Palatino Linotype"/>
+          <w:sz w:val="20"/>
+          <w:szCs w:val="20"/>
+        </w:rPr>
+        <w:t xml:space="preserve"> th</w:t>
+      </w:r>
+      <w:r>
+        <w:rPr>
+          <w:rFonts w:ascii="Palatino Linotype" w:hAnsi="Palatino Linotype"/>
+          <w:sz w:val="20"/>
+          <w:szCs w:val="20"/>
+        </w:rPr>
+        <w:t>e</w:t>
+      </w:r>
+      <w:r>
+        <w:rPr>
+          <w:rFonts w:ascii="Palatino Linotype" w:hAnsi="Palatino Linotype"/>
+          <w:sz w:val="20"/>
+          <w:szCs w:val="20"/>
+        </w:rPr>
+        <w:t>s</w:t>
+      </w:r>
+      <w:r>
+        <w:rPr>
+          <w:rFonts w:ascii="Palatino Linotype" w:hAnsi="Palatino Linotype"/>
+          <w:sz w:val="20"/>
+          <w:szCs w:val="20"/>
+        </w:rPr>
+        <w:t>e</w:t>
       </w:r>
       <w:r>
         <w:rPr>
@@ -1102,33 +1401,113 @@
         </w:rPr>
         <w:t xml:space="preserve"> </w:t>
       </w:r>
-    </w:p>
-    <w:p>
-      <w:pPr>
-        <w:jc w:val="both"/>
-        <w:rPr>
-          <w:rFonts w:ascii="Palatino Linotype" w:hAnsi="Palatino Linotype"/>
-          <w:sz w:val="20"/>
-          <w:szCs w:val="20"/>
-        </w:rPr>
-      </w:pPr>
-    </w:p>
-    <w:p>
-      <w:pPr>
-        <w:jc w:val="both"/>
-        <w:rPr>
-          <w:rFonts w:ascii="Palatino Linotype" w:hAnsi="Palatino Linotype"/>
-          <w:sz w:val="20"/>
-          <w:szCs w:val="20"/>
-        </w:rPr>
-      </w:pPr>
-      <w:r>
-        <w:rPr>
-          <w:rFonts w:ascii="Palatino Linotype" w:hAnsi="Palatino Linotype"/>
-          <w:sz w:val="20"/>
-          <w:szCs w:val="20"/>
-        </w:rPr>
-        <w:t>Now, change the value of k</w:t>
+      <w:r>
+        <w:rPr>
+          <w:rFonts w:ascii="Palatino Linotype" w:hAnsi="Palatino Linotype"/>
+          <w:sz w:val="20"/>
+          <w:szCs w:val="20"/>
+        </w:rPr>
+        <w:t xml:space="preserve">results qualitatively and quantitatively </w:t>
+      </w:r>
+      <w:r>
+        <w:rPr>
+          <w:rFonts w:ascii="Palatino Linotype" w:hAnsi="Palatino Linotype"/>
+          <w:sz w:val="20"/>
+          <w:szCs w:val="20"/>
+        </w:rPr>
+        <w:t>consistent with what you can calculate using</w:t>
+      </w:r>
+      <w:r>
+        <w:rPr>
+          <w:rFonts w:ascii="Palatino Linotype" w:hAnsi="Palatino Linotype"/>
+          <w:sz w:val="20"/>
+          <w:szCs w:val="20"/>
+        </w:rPr>
+        <w:object w:dxaOrig="3630" w:dyaOrig="1365" w14:anchorId="2D521747">
+          <v:shape id="_x0000_i1027" type="#_x0000_t75" style="width:99.05pt;height:36.85pt" o:ole="">
+            <v:imagedata r:id="rId12" o:title=""/>
+          </v:shape>
+          <o:OLEObject Type="Embed" ProgID="Unknown" ShapeID="_x0000_i1027" DrawAspect="Content" ObjectID="_1731323212" r:id="rId13"/>
+        </w:object>
+      </w:r>
+    </w:p>
+    <w:p>
+      <w:pPr>
+        <w:jc w:val="both"/>
+        <w:rPr>
+          <w:rFonts w:ascii="Palatino Linotype" w:hAnsi="Palatino Linotype"/>
+          <w:sz w:val="20"/>
+          <w:szCs w:val="20"/>
+        </w:rPr>
+      </w:pPr>
+      <w:r>
+        <w:rPr>
+          <w:rFonts w:ascii="Palatino Linotype" w:hAnsi="Palatino Linotype"/>
+          <w:sz w:val="20"/>
+          <w:szCs w:val="20"/>
+        </w:rPr>
+        <w:drawing>
+          <wp:inline distT="0" distB="0" distL="0" distR="0" wp14:anchorId="1DF30EC0" wp14:editId="3B3D3C1E">
+            <wp:extent cx="4995746" cy="3051888"/>
+            <wp:effectExtent l="0" t="0" r="0" b="0"/>
+            <wp:docPr id="8" name="Picture 8"/>
+            <wp:cNvGraphicFramePr>
+              <a:graphicFrameLocks xmlns:a="http://schemas.openxmlformats.org/drawingml/2006/main" noChangeAspect="1"/>
+            </wp:cNvGraphicFramePr>
+            <a:graphic xmlns:a="http://schemas.openxmlformats.org/drawingml/2006/main">
+              <a:graphicData uri="http://schemas.openxmlformats.org/drawingml/2006/picture">
+                <pic:pic xmlns:pic="http://schemas.openxmlformats.org/drawingml/2006/picture">
+                  <pic:nvPicPr>
+                    <pic:cNvPr id="1" name=""/>
+                    <pic:cNvPicPr/>
+                  </pic:nvPicPr>
+                  <pic:blipFill>
+                    <a:blip r:embed="rId14"/>
+                    <a:stretch>
+                      <a:fillRect/>
+                    </a:stretch>
+                  </pic:blipFill>
+                  <pic:spPr>
+                    <a:xfrm>
+                      <a:off x="0" y="0"/>
+                      <a:ext cx="5000444" cy="3054758"/>
+                    </a:xfrm>
+                    <a:prstGeom prst="rect">
+                      <a:avLst/>
+                    </a:prstGeom>
+                  </pic:spPr>
+                </pic:pic>
+              </a:graphicData>
+            </a:graphic>
+          </wp:inline>
+        </w:drawing>
+      </w:r>
+    </w:p>
+    <w:p>
+      <w:pPr>
+        <w:jc w:val="both"/>
+        <w:rPr>
+          <w:rFonts w:ascii="Palatino Linotype" w:hAnsi="Palatino Linotype"/>
+          <w:sz w:val="20"/>
+          <w:szCs w:val="20"/>
+        </w:rPr>
+      </w:pPr>
+      <w:r>
+        <w:rPr>
+          <w:rFonts w:ascii="Palatino Linotype" w:hAnsi="Palatino Linotype"/>
+          <w:sz w:val="20"/>
+          <w:szCs w:val="20"/>
+        </w:rPr>
+        <w:lastRenderedPageBreak/>
+        <w:t>6: Change the order of magnitude of the rate constants</w:t>
+      </w:r>
+      <w:r>
+        <w:rPr>
+          <w:rFonts w:ascii="Palatino Linotype" w:hAnsi="Palatino Linotype"/>
+          <w:sz w:val="20"/>
+          <w:szCs w:val="20"/>
+        </w:rPr>
+        <w:t xml:space="preserve"> (including putting k</w:t>
       </w:r>
       <w:r>
         <w:rPr>
@@ -1137,188 +1516,6 @@
           <w:szCs w:val="20"/>
           <w:vertAlign w:val="subscript"/>
         </w:rPr>
-        <w:t>1</w:t>
-      </w:r>
-      <w:r>
-        <w:rPr>
-          <w:rFonts w:ascii="Palatino Linotype" w:hAnsi="Palatino Linotype"/>
-          <w:sz w:val="20"/>
-          <w:szCs w:val="20"/>
-        </w:rPr>
-        <w:t xml:space="preserve"> by an order of magnitude. What happens to the time at which the intermediate peaks?</w:t>
-      </w:r>
-    </w:p>
-    <w:p>
-      <w:pPr>
-        <w:jc w:val="both"/>
-        <w:rPr>
-          <w:rFonts w:ascii="Palatino Linotype" w:hAnsi="Palatino Linotype"/>
-          <w:sz w:val="20"/>
-          <w:szCs w:val="20"/>
-        </w:rPr>
-      </w:pPr>
-    </w:p>
-    <w:p>
-      <w:pPr>
-        <w:jc w:val="both"/>
-      </w:pPr>
-    </w:p>
-    <w:p>
-      <w:pPr>
-        <w:jc w:val="both"/>
-        <w:rPr>
-          <w:rFonts w:ascii="Palatino Linotype" w:hAnsi="Palatino Linotype"/>
-          <w:sz w:val="20"/>
-          <w:szCs w:val="20"/>
-        </w:rPr>
-      </w:pPr>
-      <w:r>
-        <w:rPr>
-          <w:rFonts w:ascii="Palatino Linotype" w:hAnsi="Palatino Linotype"/>
-          <w:sz w:val="20"/>
-          <w:szCs w:val="20"/>
-        </w:rPr>
-        <w:t>Show that</w:t>
-      </w:r>
-      <w:r>
-        <w:rPr>
-          <w:rFonts w:ascii="Palatino Linotype" w:hAnsi="Palatino Linotype"/>
-          <w:sz w:val="20"/>
-          <w:szCs w:val="20"/>
-        </w:rPr>
-        <w:t xml:space="preserve"> th</w:t>
-      </w:r>
-      <w:r>
-        <w:rPr>
-          <w:rFonts w:ascii="Palatino Linotype" w:hAnsi="Palatino Linotype"/>
-          <w:sz w:val="20"/>
-          <w:szCs w:val="20"/>
-        </w:rPr>
-        <w:t>e</w:t>
-      </w:r>
-      <w:r>
-        <w:rPr>
-          <w:rFonts w:ascii="Palatino Linotype" w:hAnsi="Palatino Linotype"/>
-          <w:sz w:val="20"/>
-          <w:szCs w:val="20"/>
-        </w:rPr>
-        <w:t>s</w:t>
-      </w:r>
-      <w:r>
-        <w:rPr>
-          <w:rFonts w:ascii="Palatino Linotype" w:hAnsi="Palatino Linotype"/>
-          <w:sz w:val="20"/>
-          <w:szCs w:val="20"/>
-        </w:rPr>
-        <w:t>e</w:t>
-      </w:r>
-      <w:r>
-        <w:rPr>
-          <w:rFonts w:ascii="Palatino Linotype" w:hAnsi="Palatino Linotype"/>
-          <w:sz w:val="20"/>
-          <w:szCs w:val="20"/>
-        </w:rPr>
-        <w:t xml:space="preserve"> </w:t>
-      </w:r>
-      <w:r>
-        <w:rPr>
-          <w:rFonts w:ascii="Palatino Linotype" w:hAnsi="Palatino Linotype"/>
-          <w:sz w:val="20"/>
-          <w:szCs w:val="20"/>
-        </w:rPr>
-        <w:t xml:space="preserve">results qualitatively and quantitatively </w:t>
-      </w:r>
-      <w:r>
-        <w:rPr>
-          <w:rFonts w:ascii="Palatino Linotype" w:hAnsi="Palatino Linotype"/>
-          <w:sz w:val="20"/>
-          <w:szCs w:val="20"/>
-        </w:rPr>
-        <w:t>consistent with what you can calculate using</w:t>
-      </w:r>
-    </w:p>
-    <w:p>
-      <w:pPr>
-        <w:ind w:left="2880" w:firstLine="720"/>
-        <w:jc w:val="both"/>
-        <w:rPr>
-          <w:rFonts w:ascii="Palatino Linotype" w:hAnsi="Palatino Linotype"/>
-          <w:sz w:val="20"/>
-          <w:szCs w:val="20"/>
-        </w:rPr>
-      </w:pPr>
-      <w:r>
-        <w:rPr>
-          <w:rFonts w:ascii="Palatino Linotype" w:hAnsi="Palatino Linotype"/>
-          <w:sz w:val="20"/>
-          <w:szCs w:val="20"/>
-        </w:rPr>
-        <w:object w:dxaOrig="3630" w:dyaOrig="1365">
-          <v:shape id="_x0000_i1027" type="#_x0000_t75" style="width:98.85pt;height:37.05pt" o:ole="">
-            <v:imagedata r:id="rId8" o:title=""/>
-          </v:shape>
-          <o:OLEObject Type="Embed" ProgID="Unknown" ShapeID="_x0000_i1027" DrawAspect="Content" ObjectID="_1604746673" r:id="rId9"/>
-        </w:object>
-      </w:r>
-      <w:r>
-        <w:rPr>
-          <w:rFonts w:ascii="Palatino Linotype" w:hAnsi="Palatino Linotype"/>
-          <w:sz w:val="20"/>
-          <w:szCs w:val="20"/>
-        </w:rPr>
-        <w:tab/>
-      </w:r>
-    </w:p>
-    <w:p>
-      <w:pPr>
-        <w:jc w:val="both"/>
-        <w:rPr>
-          <w:rFonts w:ascii="Palatino Linotype" w:hAnsi="Palatino Linotype"/>
-          <w:sz w:val="20"/>
-          <w:szCs w:val="20"/>
-        </w:rPr>
-      </w:pPr>
-      <w:r>
-        <w:rPr>
-          <w:rFonts w:ascii="Palatino Linotype" w:hAnsi="Palatino Linotype"/>
-          <w:sz w:val="20"/>
-          <w:szCs w:val="20"/>
-        </w:rPr>
-        <w:t xml:space="preserve"> </w:t>
-      </w:r>
-    </w:p>
-    <w:p>
-      <w:pPr>
-        <w:jc w:val="both"/>
-        <w:rPr>
-          <w:rFonts w:ascii="Palatino Linotype" w:hAnsi="Palatino Linotype"/>
-          <w:sz w:val="20"/>
-          <w:szCs w:val="20"/>
-        </w:rPr>
-      </w:pPr>
-      <w:r>
-        <w:rPr>
-          <w:rFonts w:ascii="Palatino Linotype" w:hAnsi="Palatino Linotype"/>
-          <w:sz w:val="20"/>
-          <w:szCs w:val="20"/>
-        </w:rPr>
-        <w:t>6: Change the order of magnitude of the rate constants</w:t>
-      </w:r>
-      <w:r>
-        <w:rPr>
-          <w:rFonts w:ascii="Palatino Linotype" w:hAnsi="Palatino Linotype"/>
-          <w:sz w:val="20"/>
-          <w:szCs w:val="20"/>
-        </w:rPr>
-        <w:t xml:space="preserve"> (including putting k</w:t>
-      </w:r>
-      <w:r>
-        <w:rPr>
-          <w:rFonts w:ascii="Palatino Linotype" w:hAnsi="Palatino Linotype"/>
-          <w:sz w:val="20"/>
-          <w:szCs w:val="20"/>
-          <w:vertAlign w:val="subscript"/>
-        </w:rPr>
         <w:t>1r</w:t>
       </w:r>
       <w:r>
@@ -1345,8 +1542,6 @@
         </w:rPr>
         <w:t xml:space="preserve">Note that you may need to make changes of orders of magnitude to accomplish your goal. </w:t>
       </w:r>
-      <w:bookmarkStart w:id="0" w:name="_GoBack"/>
-      <w:bookmarkEnd w:id="0"/>
     </w:p>
     <w:p>
       <w:pPr>
@@ -1394,24 +1589,108 @@
     <w:p>
       <w:pPr>
         <w:ind w:firstLine="720"/>
-        <w:jc w:val="both"/>
-        <w:rPr>
-          <w:rFonts w:ascii="Palatino Linotype" w:hAnsi="Palatino Linotype"/>
-          <w:sz w:val="20"/>
-          <w:szCs w:val="20"/>
-        </w:rPr>
-      </w:pPr>
+        <w:jc w:val="center"/>
+        <w:rPr>
+          <w:rFonts w:ascii="Palatino Linotype" w:hAnsi="Palatino Linotype"/>
+          <w:sz w:val="20"/>
+          <w:szCs w:val="20"/>
+        </w:rPr>
+      </w:pPr>
+      <w:r>
+        <w:rPr>
+          <w:rFonts w:ascii="Palatino Linotype" w:hAnsi="Palatino Linotype"/>
+          <w:sz w:val="20"/>
+          <w:szCs w:val="20"/>
+        </w:rPr>
+        <w:drawing>
+          <wp:inline distT="0" distB="0" distL="0" distR="0" wp14:anchorId="562CD775" wp14:editId="61BF448F">
+            <wp:extent cx="4315968" cy="2858868"/>
+            <wp:effectExtent l="0" t="0" r="8890" b="0"/>
+            <wp:docPr id="9" name="Picture 9"/>
+            <wp:cNvGraphicFramePr>
+              <a:graphicFrameLocks xmlns:a="http://schemas.openxmlformats.org/drawingml/2006/main" noChangeAspect="1"/>
+            </wp:cNvGraphicFramePr>
+            <a:graphic xmlns:a="http://schemas.openxmlformats.org/drawingml/2006/main">
+              <a:graphicData uri="http://schemas.openxmlformats.org/drawingml/2006/picture">
+                <pic:pic xmlns:pic="http://schemas.openxmlformats.org/drawingml/2006/picture">
+                  <pic:nvPicPr>
+                    <pic:cNvPr id="1" name=""/>
+                    <pic:cNvPicPr/>
+                  </pic:nvPicPr>
+                  <pic:blipFill>
+                    <a:blip r:embed="rId15"/>
+                    <a:stretch>
+                      <a:fillRect/>
+                    </a:stretch>
+                  </pic:blipFill>
+                  <pic:spPr>
+                    <a:xfrm>
+                      <a:off x="0" y="0"/>
+                      <a:ext cx="4321198" cy="2862332"/>
+                    </a:xfrm>
+                    <a:prstGeom prst="rect">
+                      <a:avLst/>
+                    </a:prstGeom>
+                  </pic:spPr>
+                </pic:pic>
+              </a:graphicData>
+            </a:graphic>
+          </wp:inline>
+        </w:drawing>
+      </w:r>
     </w:p>
     <w:p>
       <w:pPr>
         <w:ind w:firstLine="720"/>
-        <w:jc w:val="both"/>
-        <w:rPr>
-          <w:rFonts w:ascii="Palatino Linotype" w:hAnsi="Palatino Linotype"/>
-          <w:sz w:val="20"/>
-          <w:szCs w:val="20"/>
-        </w:rPr>
-      </w:pPr>
+        <w:jc w:val="center"/>
+        <w:rPr>
+          <w:rFonts w:ascii="Palatino Linotype" w:hAnsi="Palatino Linotype"/>
+          <w:sz w:val="20"/>
+          <w:szCs w:val="20"/>
+        </w:rPr>
+      </w:pPr>
+      <w:r>
+        <w:rPr>
+          <w:rFonts w:ascii="Palatino Linotype" w:hAnsi="Palatino Linotype"/>
+          <w:sz w:val="20"/>
+          <w:szCs w:val="20"/>
+        </w:rPr>
+        <w:drawing>
+          <wp:inline distT="0" distB="0" distL="0" distR="0" wp14:anchorId="6D63D2F9" wp14:editId="2C110D00">
+            <wp:extent cx="2991917" cy="432873"/>
+            <wp:effectExtent l="0" t="0" r="0" b="5715"/>
+            <wp:docPr id="10" name="Picture 10"/>
+            <wp:cNvGraphicFramePr>
+              <a:graphicFrameLocks xmlns:a="http://schemas.openxmlformats.org/drawingml/2006/main" noChangeAspect="1"/>
+            </wp:cNvGraphicFramePr>
+            <a:graphic xmlns:a="http://schemas.openxmlformats.org/drawingml/2006/main">
+              <a:graphicData uri="http://schemas.openxmlformats.org/drawingml/2006/picture">
+                <pic:pic xmlns:pic="http://schemas.openxmlformats.org/drawingml/2006/picture">
+                  <pic:nvPicPr>
+                    <pic:cNvPr id="1" name=""/>
+                    <pic:cNvPicPr/>
+                  </pic:nvPicPr>
+                  <pic:blipFill>
+                    <a:blip r:embed="rId16"/>
+                    <a:stretch>
+                      <a:fillRect/>
+                    </a:stretch>
+                  </pic:blipFill>
+                  <pic:spPr>
+                    <a:xfrm>
+                      <a:off x="0" y="0"/>
+                      <a:ext cx="3008716" cy="435303"/>
+                    </a:xfrm>
+                    <a:prstGeom prst="rect">
+                      <a:avLst/>
+                    </a:prstGeom>
+                  </pic:spPr>
+                </pic:pic>
+              </a:graphicData>
+            </a:graphic>
+          </wp:inline>
+        </w:drawing>
+      </w:r>
     </w:p>
     <w:p>
       <w:pPr>
@@ -1423,39 +1702,6 @@
           <w:szCs w:val="20"/>
         </w:rPr>
       </w:pPr>
-    </w:p>
-    <w:p>
-      <w:pPr>
-        <w:ind w:firstLine="720"/>
-        <w:jc w:val="both"/>
-        <w:rPr>
-          <w:rFonts w:ascii="Palatino Linotype" w:hAnsi="Palatino Linotype"/>
-          <w:sz w:val="20"/>
-          <w:szCs w:val="20"/>
-        </w:rPr>
-      </w:pPr>
-    </w:p>
-    <w:p>
-      <w:pPr>
-        <w:ind w:firstLine="720"/>
-        <w:jc w:val="both"/>
-        <w:rPr>
-          <w:rFonts w:ascii="Palatino Linotype" w:hAnsi="Palatino Linotype"/>
-          <w:sz w:val="20"/>
-          <w:szCs w:val="20"/>
-        </w:rPr>
-      </w:pPr>
-    </w:p>
-    <w:p>
-      <w:pPr>
-        <w:ind w:firstLine="720"/>
-        <w:jc w:val="both"/>
-        <w:rPr>
-          <w:rFonts w:ascii="Palatino Linotype" w:hAnsi="Palatino Linotype"/>
-          <w:sz w:val="20"/>
-          <w:szCs w:val="20"/>
-        </w:rPr>
-      </w:pPr>
       <w:r>
         <w:rPr>
           <w:rFonts w:ascii="Palatino Linotype" w:hAnsi="Palatino Linotype"/>
@@ -1467,104 +1713,57 @@
     </w:p>
     <w:p>
       <w:pPr>
-        <w:ind w:firstLine="720"/>
-        <w:jc w:val="both"/>
-        <w:rPr>
-          <w:rFonts w:ascii="Palatino Linotype" w:hAnsi="Palatino Linotype"/>
-          <w:sz w:val="20"/>
-          <w:szCs w:val="20"/>
-        </w:rPr>
-      </w:pPr>
-    </w:p>
-    <w:p>
-      <w:pPr>
-        <w:ind w:firstLine="720"/>
-        <w:jc w:val="both"/>
-        <w:rPr>
-          <w:rFonts w:ascii="Palatino Linotype" w:hAnsi="Palatino Linotype"/>
-          <w:sz w:val="20"/>
-          <w:szCs w:val="20"/>
-        </w:rPr>
-      </w:pPr>
-    </w:p>
-    <w:p>
-      <w:pPr>
-        <w:ind w:firstLine="720"/>
-        <w:jc w:val="both"/>
-        <w:rPr>
-          <w:rFonts w:ascii="Palatino Linotype" w:hAnsi="Palatino Linotype"/>
-          <w:sz w:val="20"/>
-          <w:szCs w:val="20"/>
-        </w:rPr>
-      </w:pPr>
-    </w:p>
-    <w:p>
-      <w:pPr>
-        <w:ind w:firstLine="720"/>
-        <w:jc w:val="both"/>
-        <w:rPr>
-          <w:rFonts w:ascii="Palatino Linotype" w:hAnsi="Palatino Linotype"/>
-          <w:sz w:val="20"/>
-          <w:szCs w:val="20"/>
-        </w:rPr>
-      </w:pPr>
-    </w:p>
-    <w:p>
-      <w:pPr>
-        <w:jc w:val="both"/>
-        <w:rPr>
-          <w:rFonts w:ascii="Palatino Linotype" w:hAnsi="Palatino Linotype"/>
-          <w:sz w:val="20"/>
-          <w:szCs w:val="20"/>
-        </w:rPr>
-      </w:pPr>
-    </w:p>
-    <w:p>
-      <w:pPr>
-        <w:jc w:val="both"/>
-        <w:rPr>
-          <w:rFonts w:ascii="Palatino Linotype" w:hAnsi="Palatino Linotype"/>
-          <w:sz w:val="20"/>
-          <w:szCs w:val="20"/>
-        </w:rPr>
-      </w:pPr>
-    </w:p>
-    <w:p>
-      <w:pPr>
-        <w:jc w:val="both"/>
-        <w:rPr>
-          <w:rFonts w:ascii="Palatino Linotype" w:hAnsi="Palatino Linotype"/>
-          <w:sz w:val="20"/>
-          <w:szCs w:val="20"/>
-        </w:rPr>
-      </w:pPr>
-    </w:p>
-    <w:p>
-      <w:pPr>
-        <w:jc w:val="both"/>
-        <w:rPr>
-          <w:rFonts w:ascii="Palatino Linotype" w:hAnsi="Palatino Linotype"/>
-          <w:sz w:val="20"/>
-          <w:szCs w:val="20"/>
-        </w:rPr>
-      </w:pPr>
-    </w:p>
-    <w:p>
-      <w:pPr>
-        <w:jc w:val="both"/>
-        <w:rPr>
-          <w:rFonts w:ascii="Palatino Linotype" w:hAnsi="Palatino Linotype"/>
-          <w:sz w:val="20"/>
-          <w:szCs w:val="20"/>
-        </w:rPr>
-      </w:pPr>
-      <w:r>
-        <w:rPr>
-          <w:rFonts w:ascii="Palatino Linotype" w:hAnsi="Palatino Linotype"/>
-          <w:sz w:val="20"/>
-          <w:szCs w:val="20"/>
-        </w:rPr>
-        <w:lastRenderedPageBreak/>
+        <w:jc w:val="both"/>
+        <w:rPr>
+          <w:rFonts w:ascii="Palatino Linotype" w:hAnsi="Palatino Linotype"/>
+          <w:sz w:val="20"/>
+          <w:szCs w:val="20"/>
+        </w:rPr>
+      </w:pPr>
+      <w:r>
+        <w:rPr>
+          <w:rFonts w:ascii="Palatino Linotype" w:hAnsi="Palatino Linotype"/>
+          <w:sz w:val="20"/>
+          <w:szCs w:val="20"/>
+        </w:rPr>
+        <w:t>See graph.</w:t>
+      </w:r>
+    </w:p>
+    <w:p>
+      <w:pPr>
+        <w:jc w:val="both"/>
+        <w:rPr>
+          <w:rFonts w:ascii="Palatino Linotype" w:hAnsi="Palatino Linotype"/>
+          <w:sz w:val="20"/>
+          <w:szCs w:val="20"/>
+        </w:rPr>
+      </w:pPr>
+    </w:p>
+    <w:p>
+      <w:pPr>
+        <w:jc w:val="both"/>
+        <w:rPr>
+          <w:rFonts w:ascii="Palatino Linotype" w:hAnsi="Palatino Linotype"/>
+          <w:sz w:val="20"/>
+          <w:szCs w:val="20"/>
+        </w:rPr>
+      </w:pPr>
+    </w:p>
+    <w:p>
+      <w:pPr>
+        <w:jc w:val="both"/>
+        <w:rPr>
+          <w:rFonts w:ascii="Palatino Linotype" w:hAnsi="Palatino Linotype"/>
+          <w:sz w:val="20"/>
+          <w:szCs w:val="20"/>
+        </w:rPr>
+      </w:pPr>
+      <w:r>
+        <w:rPr>
+          <w:rFonts w:ascii="Palatino Linotype" w:hAnsi="Palatino Linotype"/>
+          <w:sz w:val="20"/>
+          <w:szCs w:val="20"/>
+        </w:rPr>
         <w:t xml:space="preserve">7. Reconfigure the rate constants to reflect a steady-state approximation for the intermediate. </w:t>
       </w:r>
     </w:p>
@@ -1589,80 +1788,73 @@
     </w:p>
     <w:p>
       <w:pPr>
-        <w:jc w:val="both"/>
-        <w:rPr>
-          <w:rFonts w:ascii="Palatino Linotype" w:hAnsi="Palatino Linotype"/>
-          <w:sz w:val="20"/>
-          <w:szCs w:val="20"/>
-        </w:rPr>
-      </w:pPr>
-    </w:p>
-    <w:p>
-      <w:pPr>
-        <w:jc w:val="both"/>
-        <w:rPr>
-          <w:rFonts w:ascii="Palatino Linotype" w:hAnsi="Palatino Linotype"/>
-          <w:sz w:val="20"/>
-          <w:szCs w:val="20"/>
-        </w:rPr>
-      </w:pPr>
-    </w:p>
-    <w:p>
-      <w:pPr>
-        <w:jc w:val="both"/>
-        <w:rPr>
-          <w:rFonts w:ascii="Palatino Linotype" w:hAnsi="Palatino Linotype"/>
-          <w:sz w:val="20"/>
-          <w:szCs w:val="20"/>
-        </w:rPr>
-      </w:pPr>
-    </w:p>
-    <w:p>
-      <w:pPr>
-        <w:jc w:val="both"/>
-        <w:rPr>
-          <w:rFonts w:ascii="Palatino Linotype" w:hAnsi="Palatino Linotype"/>
-          <w:sz w:val="20"/>
-          <w:szCs w:val="20"/>
-        </w:rPr>
-      </w:pPr>
-    </w:p>
-    <w:p>
-      <w:pPr>
-        <w:jc w:val="both"/>
-        <w:rPr>
-          <w:rFonts w:ascii="Palatino Linotype" w:hAnsi="Palatino Linotype"/>
-          <w:sz w:val="20"/>
-          <w:szCs w:val="20"/>
-        </w:rPr>
-      </w:pPr>
-    </w:p>
-    <w:p>
-      <w:pPr>
-        <w:jc w:val="both"/>
-        <w:rPr>
-          <w:rFonts w:ascii="Palatino Linotype" w:hAnsi="Palatino Linotype"/>
-          <w:sz w:val="20"/>
-          <w:szCs w:val="20"/>
-        </w:rPr>
-      </w:pPr>
-    </w:p>
-    <w:p>
-      <w:pPr>
-        <w:jc w:val="both"/>
-        <w:rPr>
-          <w:rFonts w:ascii="Palatino Linotype" w:hAnsi="Palatino Linotype"/>
-          <w:sz w:val="20"/>
-          <w:szCs w:val="20"/>
-        </w:rPr>
-      </w:pPr>
-      <w:r>
-        <w:rPr>
-          <w:rFonts w:ascii="Palatino Linotype" w:hAnsi="Palatino Linotype"/>
-          <w:sz w:val="20"/>
-          <w:szCs w:val="20"/>
-        </w:rPr>
-        <w:tab/>
+        <w:jc w:val="center"/>
+        <w:rPr>
+          <w:rFonts w:ascii="Palatino Linotype" w:hAnsi="Palatino Linotype"/>
+          <w:sz w:val="20"/>
+          <w:szCs w:val="20"/>
+        </w:rPr>
+      </w:pPr>
+      <w:r>
+        <w:rPr>
+          <w:rFonts w:ascii="Palatino Linotype" w:hAnsi="Palatino Linotype"/>
+          <w:sz w:val="20"/>
+          <w:szCs w:val="20"/>
+        </w:rPr>
+        <w:lastRenderedPageBreak/>
+        <w:drawing>
+          <wp:inline distT="0" distB="0" distL="0" distR="0" wp14:anchorId="64E7D7C1" wp14:editId="09ABE0FA">
+            <wp:extent cx="4367174" cy="2783607"/>
+            <wp:effectExtent l="0" t="0" r="0" b="0"/>
+            <wp:docPr id="11" name="Picture 11"/>
+            <wp:cNvGraphicFramePr>
+              <a:graphicFrameLocks xmlns:a="http://schemas.openxmlformats.org/drawingml/2006/main" noChangeAspect="1"/>
+            </wp:cNvGraphicFramePr>
+            <a:graphic xmlns:a="http://schemas.openxmlformats.org/drawingml/2006/main">
+              <a:graphicData uri="http://schemas.openxmlformats.org/drawingml/2006/picture">
+                <pic:pic xmlns:pic="http://schemas.openxmlformats.org/drawingml/2006/picture">
+                  <pic:nvPicPr>
+                    <pic:cNvPr id="1" name=""/>
+                    <pic:cNvPicPr/>
+                  </pic:nvPicPr>
+                  <pic:blipFill>
+                    <a:blip r:embed="rId17"/>
+                    <a:stretch>
+                      <a:fillRect/>
+                    </a:stretch>
+                  </pic:blipFill>
+                  <pic:spPr>
+                    <a:xfrm>
+                      <a:off x="0" y="0"/>
+                      <a:ext cx="4370195" cy="2785532"/>
+                    </a:xfrm>
+                    <a:prstGeom prst="rect">
+                      <a:avLst/>
+                    </a:prstGeom>
+                  </pic:spPr>
+                </pic:pic>
+              </a:graphicData>
+            </a:graphic>
+          </wp:inline>
+        </w:drawing>
+      </w:r>
+    </w:p>
+    <w:p>
+      <w:pPr>
+        <w:ind w:left="720"/>
+        <w:jc w:val="both"/>
+        <w:rPr>
+          <w:rFonts w:ascii="Palatino Linotype" w:hAnsi="Palatino Linotype"/>
+          <w:sz w:val="20"/>
+          <w:szCs w:val="20"/>
+        </w:rPr>
+      </w:pPr>
+      <w:r>
+        <w:rPr>
+          <w:rFonts w:ascii="Palatino Linotype" w:hAnsi="Palatino Linotype"/>
+          <w:sz w:val="20"/>
+          <w:szCs w:val="20"/>
+        </w:rPr>
         <w:t xml:space="preserve">b. Does the plot of [I] change in a way that appears consistent with the statement that, under SSA conditions, [I] is a low, nearly constant value for most of the reaction? </w:t>
       </w:r>
       <w:r>
@@ -1683,6 +1875,42 @@
           <w:szCs w:val="20"/>
         </w:rPr>
       </w:pPr>
+      <w:r>
+        <w:rPr>
+          <w:rFonts w:ascii="Palatino Linotype" w:hAnsi="Palatino Linotype"/>
+          <w:sz w:val="20"/>
+          <w:szCs w:val="20"/>
+        </w:rPr>
+        <w:t>The steady state approximation assumes that no intermediate is formed because the formation of products is much faster than the formation of intermediate. The following situation may reflect one where the steady state approximation can be used.</w:t>
+      </w:r>
+    </w:p>
+    <w:p>
+      <w:pPr>
+        <w:jc w:val="both"/>
+        <w:rPr>
+          <w:rFonts w:ascii="Palatino Linotype" w:hAnsi="Palatino Linotype"/>
+          <w:sz w:val="20"/>
+          <w:szCs w:val="20"/>
+        </w:rPr>
+      </w:pPr>
+    </w:p>
+    <w:p>
+      <w:pPr>
+        <w:jc w:val="both"/>
+        <w:rPr>
+          <w:rFonts w:ascii="Palatino Linotype" w:hAnsi="Palatino Linotype"/>
+          <w:sz w:val="20"/>
+          <w:szCs w:val="20"/>
+        </w:rPr>
+      </w:pPr>
+      <w:r>
+        <w:rPr>
+          <w:rFonts w:ascii="Palatino Linotype" w:hAnsi="Palatino Linotype"/>
+          <w:sz w:val="20"/>
+          <w:szCs w:val="20"/>
+        </w:rPr>
+        <w:t>One can easily see that [I] remains nearly constant the entire time. The peak concentration reached is less than 0.5% of [A]0 + [B]0</w:t>
+      </w:r>
     </w:p>
     <w:sectPr>
       <w:pgSz w:w="12240" w:h="15840"/>
@@ -1694,8 +1922,105 @@
 </w:document>
 </file>
 
+<file path=word/numbering.xml><?xml version="1.0" encoding="utf-8"?>
+<w:numbering xmlns:wpc="http://schemas.microsoft.com/office/word/2010/wordprocessingCanvas" xmlns:cx="http://schemas.microsoft.com/office/drawing/2014/chartex" xmlns:cx1="http://schemas.microsoft.com/office/drawing/2015/9/8/chartex" xmlns:cx2="http://schemas.microsoft.com/office/drawing/2015/10/21/chartex" xmlns:cx3="http://schemas.microsoft.com/office/drawing/2016/5/9/chartex" xmlns:cx4="http://schemas.microsoft.com/office/drawing/2016/5/10/chartex" xmlns:cx5="http://schemas.microsoft.com/office/drawing/2016/5/11/chartex" xmlns:cx6="http://schemas.microsoft.com/office/drawing/2016/5/12/chartex" xmlns:cx7="http://schemas.microsoft.com/office/drawing/2016/5/13/chartex" xmlns:cx8="http://schemas.microsoft.com/office/drawing/2016/5/14/chartex" xmlns:mc="http://schemas.openxmlformats.org/markup-compatibility/2006" xmlns:aink="http://schemas.microsoft.com/office/drawing/2016/ink" xmlns:am3d="http://schemas.microsoft.com/office/drawing/2017/model3d" xmlns:o="urn:schemas-microsoft-com:office:office" xmlns:oel="http://schemas.microsoft.com/office/2019/extlst" xmlns:r="http://schemas.openxmlformats.org/officeDocument/2006/relationships" xmlns:m="http://schemas.openxmlformats.org/officeDocument/2006/math" xmlns:v="urn:schemas-microsoft-com:vml" xmlns:wp14="http://schemas.microsoft.com/office/word/2010/wordprocessingDrawing" xmlns:wp="http://schemas.openxmlformats.org/drawingml/2006/wordprocessingDrawing" xmlns:w10="urn:schemas-microsoft-com:office:word" xmlns:w="http://schemas.openxmlformats.org/wordprocessingml/2006/main" xmlns:w14="http://schemas.microsoft.com/office/word/2010/wordml" xmlns:w15="http://schemas.microsoft.com/office/word/2012/wordml" xmlns:w16cex="http://schemas.microsoft.com/office/word/2018/wordml/cex" xmlns:w16cid="http://schemas.microsoft.com/office/word/2016/wordml/cid" xmlns:w16="http://schemas.microsoft.com/office/word/2018/wordml" xmlns:w16sdtdh="http://schemas.microsoft.com/office/word/2020/wordml/sdtdatahash" xmlns:w16se="http://schemas.microsoft.com/office/word/2015/wordml/symex" xmlns:wpg="http://schemas.microsoft.com/office/word/2010/wordprocessingGroup" xmlns:wpi="http://schemas.microsoft.com/office/word/2010/wordprocessingInk" xmlns:wne="http://schemas.microsoft.com/office/word/2006/wordml" xmlns:wps="http://schemas.microsoft.com/office/word/2010/wordprocessingShape" mc:Ignorable="w14 w15 w16se w16cid w16 w16cex w16sdtdh wp14">
+  <w:abstractNum w:abstractNumId="0" w15:restartNumberingAfterBreak="0">
+    <w:nsid w:val="43124D29"/>
+    <w:multiLevelType w:val="hybridMultilevel"/>
+    <w:tmpl w:val="CC08F184"/>
+    <w:lvl w:ilvl="0" w:tplc="0409000F">
+      <w:start w:val="1"/>
+      <w:numFmt w:val="decimal"/>
+      <w:lvlText w:val="%1."/>
+      <w:lvlJc w:val="left"/>
+      <w:pPr>
+        <w:ind w:left="720" w:hanging="360"/>
+      </w:pPr>
+      <w:rPr>
+        <w:rFonts w:hint="default"/>
+      </w:rPr>
+    </w:lvl>
+    <w:lvl w:ilvl="1" w:tplc="04090019" w:tentative="1">
+      <w:start w:val="1"/>
+      <w:numFmt w:val="lowerLetter"/>
+      <w:lvlText w:val="%2."/>
+      <w:lvlJc w:val="left"/>
+      <w:pPr>
+        <w:ind w:left="1440" w:hanging="360"/>
+      </w:pPr>
+    </w:lvl>
+    <w:lvl w:ilvl="2" w:tplc="0409001B" w:tentative="1">
+      <w:start w:val="1"/>
+      <w:numFmt w:val="lowerRoman"/>
+      <w:lvlText w:val="%3."/>
+      <w:lvlJc w:val="right"/>
+      <w:pPr>
+        <w:ind w:left="2160" w:hanging="180"/>
+      </w:pPr>
+    </w:lvl>
+    <w:lvl w:ilvl="3" w:tplc="0409000F" w:tentative="1">
+      <w:start w:val="1"/>
+      <w:numFmt w:val="decimal"/>
+      <w:lvlText w:val="%4."/>
+      <w:lvlJc w:val="left"/>
+      <w:pPr>
+        <w:ind w:left="2880" w:hanging="360"/>
+      </w:pPr>
+    </w:lvl>
+    <w:lvl w:ilvl="4" w:tplc="04090019" w:tentative="1">
+      <w:start w:val="1"/>
+      <w:numFmt w:val="lowerLetter"/>
+      <w:lvlText w:val="%5."/>
+      <w:lvlJc w:val="left"/>
+      <w:pPr>
+        <w:ind w:left="3600" w:hanging="360"/>
+      </w:pPr>
+    </w:lvl>
+    <w:lvl w:ilvl="5" w:tplc="0409001B" w:tentative="1">
+      <w:start w:val="1"/>
+      <w:numFmt w:val="lowerRoman"/>
+      <w:lvlText w:val="%6."/>
+      <w:lvlJc w:val="right"/>
+      <w:pPr>
+        <w:ind w:left="4320" w:hanging="180"/>
+      </w:pPr>
+    </w:lvl>
+    <w:lvl w:ilvl="6" w:tplc="0409000F" w:tentative="1">
+      <w:start w:val="1"/>
+      <w:numFmt w:val="decimal"/>
+      <w:lvlText w:val="%7."/>
+      <w:lvlJc w:val="left"/>
+      <w:pPr>
+        <w:ind w:left="5040" w:hanging="360"/>
+      </w:pPr>
+    </w:lvl>
+    <w:lvl w:ilvl="7" w:tplc="04090019" w:tentative="1">
+      <w:start w:val="1"/>
+      <w:numFmt w:val="lowerLetter"/>
+      <w:lvlText w:val="%8."/>
+      <w:lvlJc w:val="left"/>
+      <w:pPr>
+        <w:ind w:left="5760" w:hanging="360"/>
+      </w:pPr>
+    </w:lvl>
+    <w:lvl w:ilvl="8" w:tplc="0409001B" w:tentative="1">
+      <w:start w:val="1"/>
+      <w:numFmt w:val="lowerRoman"/>
+      <w:lvlText w:val="%9."/>
+      <w:lvlJc w:val="right"/>
+      <w:pPr>
+        <w:ind w:left="6480" w:hanging="180"/>
+      </w:pPr>
+    </w:lvl>
+  </w:abstractNum>
+  <w:num w:numId="1" w16cid:durableId="1181892053">
+    <w:abstractNumId w:val="0"/>
+  </w:num>
+</w:numbering>
+</file>
+
 <file path=word/styles.xml><?xml version="1.0" encoding="utf-8"?>
-<w:styles xmlns:mc="http://schemas.openxmlformats.org/markup-compatibility/2006" xmlns:r="http://schemas.openxmlformats.org/officeDocument/2006/relationships" xmlns:w="http://schemas.openxmlformats.org/wordprocessingml/2006/main" xmlns:w14="http://schemas.microsoft.com/office/word/2010/wordml" xmlns:w15="http://schemas.microsoft.com/office/word/2012/wordml" xmlns:w16se="http://schemas.microsoft.com/office/word/2015/wordml/symex" mc:Ignorable="w14 w15 w16se">
+<w:styles xmlns:mc="http://schemas.openxmlformats.org/markup-compatibility/2006" xmlns:r="http://schemas.openxmlformats.org/officeDocument/2006/relationships" xmlns:w="http://schemas.openxmlformats.org/wordprocessingml/2006/main" xmlns:w14="http://schemas.microsoft.com/office/word/2010/wordml" xmlns:w15="http://schemas.microsoft.com/office/word/2012/wordml" xmlns:w16cex="http://schemas.microsoft.com/office/word/2018/wordml/cex" xmlns:w16cid="http://schemas.microsoft.com/office/word/2016/wordml/cid" xmlns:w16="http://schemas.microsoft.com/office/word/2018/wordml" xmlns:w16sdtdh="http://schemas.microsoft.com/office/word/2020/wordml/sdtdatahash" xmlns:w16se="http://schemas.microsoft.com/office/word/2015/wordml/symex" mc:Ignorable="w14 w15 w16se w16cid w16 w16cex w16sdtdh">
   <w:docDefaults>
     <w:rPrDefault>
       <w:rPr>
@@ -1711,7 +2036,7 @@
       </w:pPr>
     </w:pPrDefault>
   </w:docDefaults>
-  <w:latentStyles w:defLockedState="0" w:defUIPriority="99" w:defSemiHidden="0" w:defUnhideWhenUsed="0" w:defQFormat="0" w:count="371">
+  <w:latentStyles w:defLockedState="0" w:defUIPriority="99" w:defSemiHidden="0" w:defUnhideWhenUsed="0" w:defQFormat="0" w:count="376">
     <w:lsdException w:name="Normal" w:uiPriority="0" w:qFormat="1"/>
     <w:lsdException w:name="heading 1" w:uiPriority="9" w:qFormat="1"/>
     <w:lsdException w:name="heading 2" w:semiHidden="1" w:uiPriority="9" w:unhideWhenUsed="1" w:qFormat="1"/>
@@ -1817,7 +2142,6 @@
     <w:lsdException w:name="HTML Sample" w:semiHidden="1" w:unhideWhenUsed="1"/>
     <w:lsdException w:name="HTML Typewriter" w:semiHidden="1" w:unhideWhenUsed="1"/>
     <w:lsdException w:name="HTML Variable" w:semiHidden="1" w:unhideWhenUsed="1"/>
-    <w:lsdException w:name="Normal Table" w:semiHidden="1" w:unhideWhenUsed="1"/>
     <w:lsdException w:name="annotation subject" w:semiHidden="1" w:unhideWhenUsed="1"/>
     <w:lsdException w:name="No List" w:semiHidden="1" w:unhideWhenUsed="1"/>
     <w:lsdException w:name="Outline List 1" w:semiHidden="1" w:unhideWhenUsed="1"/>
@@ -1860,11 +2184,8 @@
     <w:lsdException w:name="Table Contemporary" w:semiHidden="1" w:unhideWhenUsed="1"/>
     <w:lsdException w:name="Table Elegant" w:semiHidden="1" w:unhideWhenUsed="1"/>
     <w:lsdException w:name="Table Professional" w:semiHidden="1" w:unhideWhenUsed="1"/>
-    <w:lsdException w:name="Table Subtle 1" w:semiHidden="1" w:unhideWhenUsed="1"/>
     <w:lsdException w:name="Table Subtle 2" w:semiHidden="1" w:unhideWhenUsed="1"/>
     <w:lsdException w:name="Table Web 1" w:semiHidden="1" w:unhideWhenUsed="1"/>
-    <w:lsdException w:name="Table Web 2" w:semiHidden="1" w:unhideWhenUsed="1"/>
-    <w:lsdException w:name="Table Web 3" w:semiHidden="1" w:unhideWhenUsed="1"/>
     <w:lsdException w:name="Balloon Text" w:semiHidden="1" w:unhideWhenUsed="1"/>
     <w:lsdException w:name="Table Grid" w:uiPriority="39"/>
     <w:lsdException w:name="Table Theme" w:semiHidden="1" w:unhideWhenUsed="1"/>
@@ -2083,6 +2404,11 @@
     <w:lsdException w:name="List Table 5 Dark Accent 6" w:uiPriority="50"/>
     <w:lsdException w:name="List Table 6 Colorful Accent 6" w:uiPriority="51"/>
     <w:lsdException w:name="List Table 7 Colorful Accent 6" w:uiPriority="52"/>
+    <w:lsdException w:name="Mention" w:semiHidden="1" w:unhideWhenUsed="1"/>
+    <w:lsdException w:name="Smart Hyperlink" w:semiHidden="1" w:unhideWhenUsed="1"/>
+    <w:lsdException w:name="Hashtag" w:semiHidden="1" w:unhideWhenUsed="1"/>
+    <w:lsdException w:name="Unresolved Mention" w:semiHidden="1" w:unhideWhenUsed="1"/>
+    <w:lsdException w:name="Smart Link" w:semiHidden="1" w:unhideWhenUsed="1"/>
   </w:latentStyles>
   <w:style w:type="paragraph" w:default="1" w:styleId="Normal">
     <w:name w:val="Normal"/>
@@ -2091,6 +2417,7 @@
   <w:style w:type="character" w:default="1" w:styleId="DefaultParagraphFont">
     <w:name w:val="Default Paragraph Font"/>
     <w:uiPriority w:val="1"/>
+    <w:semiHidden/>
     <w:unhideWhenUsed/>
   </w:style>
   <w:style w:type="table" w:default="1" w:styleId="TableNormal">
@@ -2132,6 +2459,17 @@
         <w:insideV w:val="single" w:sz="4" w:space="0" w:color="auto"/>
       </w:tblBorders>
     </w:tblPr>
+  </w:style>
+  <w:style w:type="paragraph" w:styleId="ListParagraph">
+    <w:name w:val="List Paragraph"/>
+    <w:basedOn w:val="Normal"/>
+    <w:uiPriority w:val="34"/>
+    <w:qFormat/>
+    <w:rsid w:val="00D95CE1"/>
+    <w:pPr>
+      <w:ind w:left="720"/>
+      <w:contextualSpacing/>
+    </w:pPr>
   </w:style>
 </w:styles>
 </file>

</xml_diff>